<commit_message>
nmv 13 09 2023
</commit_message>
<xml_diff>
--- a/TS Jatai Ghanam Project/TS 2.6/TS 2.6 Jatai Malayalam Corrections.docx
+++ b/TS Jatai Ghanam Project/TS 2.6/TS 2.6 Jatai Malayalam Corrections.docx
@@ -178,27 +178,7 @@
           <w:sz w:val="28"/>
           <w:szCs w:val="32"/>
         </w:rPr>
-        <w:t>(</w:t>
-      </w:r>
-      <w:proofErr w:type="gramStart"/>
-      <w:r>
-        <w:rPr>
-          <w:b/>
-          <w:bCs/>
-          <w:sz w:val="28"/>
-          <w:szCs w:val="32"/>
-        </w:rPr>
-        <w:t>ignore</w:t>
-      </w:r>
-      <w:proofErr w:type="gramEnd"/>
-      <w:r>
-        <w:rPr>
-          <w:b/>
-          <w:bCs/>
-          <w:sz w:val="28"/>
-          <w:szCs w:val="32"/>
-        </w:rPr>
-        <w:t xml:space="preserve"> those which are already incorporated in your book’s version and date)</w:t>
+        <w:t>(ignore those which are already incorporated in your book’s version and date)</w:t>
       </w:r>
     </w:p>
     <w:tbl>
@@ -409,27 +389,7 @@
                 <w:sz w:val="32"/>
                 <w:szCs w:val="40"/>
               </w:rPr>
-              <w:t>)</w:t>
-            </w:r>
-            <w:proofErr w:type="gramStart"/>
-            <w:r>
-              <w:rPr>
-                <w:rFonts w:ascii="BRH Malayalam Extra" w:hAnsi="BRH Malayalam Extra" w:cs="BRH Malayalam Extra"/>
-                <w:color w:val="000000"/>
-                <w:sz w:val="32"/>
-                <w:szCs w:val="40"/>
-              </w:rPr>
-              <w:t>-  CZy</w:t>
-            </w:r>
-            <w:proofErr w:type="gramEnd"/>
-            <w:r>
-              <w:rPr>
-                <w:rFonts w:ascii="BRH Malayalam Extra" w:hAnsi="BRH Malayalam Extra" w:cs="BRH Malayalam Extra"/>
-                <w:color w:val="000000"/>
-                <w:sz w:val="32"/>
-                <w:szCs w:val="40"/>
-              </w:rPr>
-              <w:t>— | AsÜ—ËI |</w:t>
+              <w:t>)-  CZy— | AsÜ—ËI |</w:t>
             </w:r>
           </w:p>
           <w:p>
@@ -628,27 +588,7 @@
                 <w:sz w:val="32"/>
                 <w:szCs w:val="40"/>
               </w:rPr>
-              <w:t>)</w:t>
-            </w:r>
-            <w:proofErr w:type="gramStart"/>
-            <w:r>
-              <w:rPr>
-                <w:rFonts w:ascii="BRH Malayalam Extra" w:hAnsi="BRH Malayalam Extra" w:cs="BRH Malayalam Extra"/>
-                <w:color w:val="000000"/>
-                <w:sz w:val="32"/>
-                <w:szCs w:val="40"/>
-              </w:rPr>
-              <w:t>-  CZy</w:t>
-            </w:r>
-            <w:proofErr w:type="gramEnd"/>
-            <w:r>
-              <w:rPr>
-                <w:rFonts w:ascii="BRH Malayalam Extra" w:hAnsi="BRH Malayalam Extra" w:cs="BRH Malayalam Extra"/>
-                <w:color w:val="000000"/>
-                <w:sz w:val="32"/>
-                <w:szCs w:val="40"/>
-              </w:rPr>
-              <w:t>— | AsÜ—ËI |</w:t>
+              <w:t>)-  CZy— | AsÜ—ËI |</w:t>
             </w:r>
           </w:p>
           <w:p>
@@ -852,19 +792,8 @@
                 <w:sz w:val="32"/>
                 <w:szCs w:val="40"/>
               </w:rPr>
-              <w:t>)</w:t>
-            </w:r>
-            <w:proofErr w:type="gramStart"/>
-            <w:r>
-              <w:rPr>
-                <w:rFonts w:ascii="BRH Malayalam Extra" w:hAnsi="BRH Malayalam Extra" w:cs="BRH Malayalam Extra"/>
-                <w:color w:val="000000"/>
-                <w:sz w:val="32"/>
-                <w:szCs w:val="40"/>
-              </w:rPr>
-              <w:t>-  A</w:t>
-            </w:r>
-            <w:proofErr w:type="gramEnd"/>
+              <w:t>)-  A</w:t>
+            </w:r>
             <w:r>
               <w:rPr>
                 <w:rFonts w:ascii="BRH Malayalam Extra" w:hAnsi="BRH Malayalam Extra" w:cs="BRH Malayalam Extra"/>
@@ -1179,27 +1108,7 @@
                 <w:sz w:val="32"/>
                 <w:szCs w:val="40"/>
               </w:rPr>
-              <w:t>)</w:t>
-            </w:r>
-            <w:proofErr w:type="gramStart"/>
-            <w:r>
-              <w:rPr>
-                <w:rFonts w:ascii="BRH Malayalam Extra" w:hAnsi="BRH Malayalam Extra" w:cs="BRH Malayalam Extra"/>
-                <w:color w:val="000000"/>
-                <w:sz w:val="32"/>
-                <w:szCs w:val="40"/>
-              </w:rPr>
-              <w:t>-  BRõ</w:t>
-            </w:r>
-            <w:proofErr w:type="gramEnd"/>
-            <w:r>
-              <w:rPr>
-                <w:rFonts w:ascii="BRH Malayalam Extra" w:hAnsi="BRH Malayalam Extra" w:cs="BRH Malayalam Extra"/>
-                <w:color w:val="000000"/>
-                <w:sz w:val="32"/>
-                <w:szCs w:val="40"/>
-              </w:rPr>
-              <w:t>—hx</w:t>
+              <w:t>)-  BRõ—hx</w:t>
             </w:r>
             <w:r>
               <w:rPr>
@@ -1603,27 +1512,7 @@
                 <w:sz w:val="32"/>
                 <w:szCs w:val="40"/>
               </w:rPr>
-              <w:t>)</w:t>
-            </w:r>
-            <w:proofErr w:type="gramStart"/>
-            <w:r>
-              <w:rPr>
-                <w:rFonts w:ascii="BRH Malayalam Extra" w:hAnsi="BRH Malayalam Extra" w:cs="BRH Malayalam Extra"/>
-                <w:color w:val="000000"/>
-                <w:sz w:val="32"/>
-                <w:szCs w:val="40"/>
-              </w:rPr>
-              <w:t>-  BRõ</w:t>
-            </w:r>
-            <w:proofErr w:type="gramEnd"/>
-            <w:r>
-              <w:rPr>
-                <w:rFonts w:ascii="BRH Malayalam Extra" w:hAnsi="BRH Malayalam Extra" w:cs="BRH Malayalam Extra"/>
-                <w:color w:val="000000"/>
-                <w:sz w:val="32"/>
-                <w:szCs w:val="40"/>
-              </w:rPr>
-              <w:t>—hx</w:t>
+              <w:t>)-  BRõ—hx</w:t>
             </w:r>
             <w:r>
               <w:rPr>
@@ -1876,19 +1765,8 @@
                 <w:sz w:val="32"/>
                 <w:szCs w:val="40"/>
               </w:rPr>
-              <w:t>)</w:t>
-            </w:r>
-            <w:proofErr w:type="gramStart"/>
-            <w:r>
-              <w:rPr>
-                <w:rFonts w:ascii="BRH Malayalam Extra" w:hAnsi="BRH Malayalam Extra" w:cs="BRH Malayalam Extra"/>
-                <w:color w:val="000000"/>
-                <w:sz w:val="32"/>
-                <w:szCs w:val="40"/>
-              </w:rPr>
-              <w:t>-  A</w:t>
-            </w:r>
-            <w:proofErr w:type="gramEnd"/>
+              <w:t>)-  A</w:t>
+            </w:r>
             <w:r>
               <w:rPr>
                 <w:rFonts w:ascii="BRH Malayalam Extra" w:hAnsi="BRH Malayalam Extra" w:cs="BRH Malayalam Extra"/>
@@ -2199,27 +2077,7 @@
                 <w:sz w:val="32"/>
                 <w:szCs w:val="40"/>
               </w:rPr>
-              <w:t>)</w:t>
-            </w:r>
-            <w:proofErr w:type="gramStart"/>
-            <w:r>
-              <w:rPr>
-                <w:rFonts w:ascii="BRH Malayalam Extra" w:hAnsi="BRH Malayalam Extra" w:cs="BRH Malayalam Extra"/>
-                <w:color w:val="000000"/>
-                <w:sz w:val="32"/>
-                <w:szCs w:val="40"/>
-              </w:rPr>
-              <w:t>-  BRõ</w:t>
-            </w:r>
-            <w:proofErr w:type="gramEnd"/>
-            <w:r>
-              <w:rPr>
-                <w:rFonts w:ascii="BRH Malayalam Extra" w:hAnsi="BRH Malayalam Extra" w:cs="BRH Malayalam Extra"/>
-                <w:color w:val="000000"/>
-                <w:sz w:val="32"/>
-                <w:szCs w:val="40"/>
-              </w:rPr>
-              <w:t>—hx</w:t>
+              <w:t>)-  BRõ—hx</w:t>
             </w:r>
             <w:r>
               <w:rPr>
@@ -2572,27 +2430,7 @@
                 <w:sz w:val="32"/>
                 <w:szCs w:val="40"/>
               </w:rPr>
-              <w:t>)</w:t>
-            </w:r>
-            <w:proofErr w:type="gramStart"/>
-            <w:r>
-              <w:rPr>
-                <w:rFonts w:ascii="BRH Malayalam Extra" w:hAnsi="BRH Malayalam Extra" w:cs="BRH Malayalam Extra"/>
-                <w:color w:val="000000"/>
-                <w:sz w:val="32"/>
-                <w:szCs w:val="40"/>
-              </w:rPr>
-              <w:t>-  BRõ</w:t>
-            </w:r>
-            <w:proofErr w:type="gramEnd"/>
-            <w:r>
-              <w:rPr>
-                <w:rFonts w:ascii="BRH Malayalam Extra" w:hAnsi="BRH Malayalam Extra" w:cs="BRH Malayalam Extra"/>
-                <w:color w:val="000000"/>
-                <w:sz w:val="32"/>
-                <w:szCs w:val="40"/>
-              </w:rPr>
-              <w:t>—hx</w:t>
+              <w:t>)-  BRõ—hx</w:t>
             </w:r>
             <w:r>
               <w:rPr>
@@ -2842,27 +2680,7 @@
                 <w:sz w:val="32"/>
                 <w:szCs w:val="40"/>
               </w:rPr>
-              <w:t>)</w:t>
-            </w:r>
-            <w:proofErr w:type="gramStart"/>
-            <w:r>
-              <w:rPr>
-                <w:rFonts w:ascii="BRH Malayalam Extra" w:hAnsi="BRH Malayalam Extra" w:cs="BRH Malayalam Extra"/>
-                <w:color w:val="000000"/>
-                <w:sz w:val="32"/>
-                <w:szCs w:val="40"/>
-              </w:rPr>
-              <w:t>-  CZy</w:t>
-            </w:r>
-            <w:proofErr w:type="gramEnd"/>
-            <w:r>
-              <w:rPr>
-                <w:rFonts w:ascii="BRH Malayalam Extra" w:hAnsi="BRH Malayalam Extra" w:cs="BRH Malayalam Extra"/>
-                <w:color w:val="000000"/>
-                <w:sz w:val="32"/>
-                <w:szCs w:val="40"/>
-              </w:rPr>
-              <w:t>— | e¡</w:t>
+              <w:t>)-  CZy— | e¡</w:t>
             </w:r>
             <w:r>
               <w:rPr>
@@ -3229,27 +3047,7 @@
                 <w:sz w:val="32"/>
                 <w:szCs w:val="40"/>
               </w:rPr>
-              <w:t>)</w:t>
-            </w:r>
-            <w:proofErr w:type="gramStart"/>
-            <w:r>
-              <w:rPr>
-                <w:rFonts w:ascii="BRH Malayalam Extra" w:hAnsi="BRH Malayalam Extra" w:cs="BRH Malayalam Extra"/>
-                <w:color w:val="000000"/>
-                <w:sz w:val="32"/>
-                <w:szCs w:val="40"/>
-              </w:rPr>
-              <w:t>-  e</w:t>
-            </w:r>
-            <w:proofErr w:type="gramEnd"/>
-            <w:r>
-              <w:rPr>
-                <w:rFonts w:ascii="BRH Malayalam Extra" w:hAnsi="BRH Malayalam Extra" w:cs="BRH Malayalam Extra"/>
-                <w:color w:val="000000"/>
-                <w:sz w:val="32"/>
-                <w:szCs w:val="40"/>
-              </w:rPr>
-              <w:t>¡</w:t>
+              <w:t>)-  e¡</w:t>
             </w:r>
             <w:r>
               <w:rPr>
@@ -3807,27 +3605,7 @@
                 <w:sz w:val="32"/>
                 <w:szCs w:val="40"/>
               </w:rPr>
-              <w:t>)</w:t>
-            </w:r>
-            <w:proofErr w:type="gramStart"/>
-            <w:r>
-              <w:rPr>
-                <w:rFonts w:ascii="BRH Malayalam Extra" w:hAnsi="BRH Malayalam Extra" w:cs="BRH Malayalam Extra"/>
-                <w:color w:val="000000"/>
-                <w:sz w:val="32"/>
-                <w:szCs w:val="40"/>
-              </w:rPr>
-              <w:t>-  e</w:t>
-            </w:r>
-            <w:proofErr w:type="gramEnd"/>
-            <w:r>
-              <w:rPr>
-                <w:rFonts w:ascii="BRH Malayalam Extra" w:hAnsi="BRH Malayalam Extra" w:cs="BRH Malayalam Extra"/>
-                <w:color w:val="000000"/>
-                <w:sz w:val="32"/>
-                <w:szCs w:val="40"/>
-              </w:rPr>
-              <w:t>¡</w:t>
+              <w:t>)-  e¡</w:t>
             </w:r>
             <w:r>
               <w:rPr>
@@ -4125,27 +3903,7 @@
                 <w:sz w:val="32"/>
                 <w:szCs w:val="40"/>
               </w:rPr>
-              <w:t>)</w:t>
-            </w:r>
-            <w:proofErr w:type="gramStart"/>
-            <w:r>
-              <w:rPr>
-                <w:rFonts w:ascii="BRH Malayalam Extra" w:hAnsi="BRH Malayalam Extra" w:cs="BRH Malayalam Extra"/>
-                <w:color w:val="000000"/>
-                <w:sz w:val="32"/>
-                <w:szCs w:val="40"/>
-              </w:rPr>
-              <w:t>-  CZy</w:t>
-            </w:r>
-            <w:proofErr w:type="gramEnd"/>
-            <w:r>
-              <w:rPr>
-                <w:rFonts w:ascii="BRH Malayalam Extra" w:hAnsi="BRH Malayalam Extra" w:cs="BRH Malayalam Extra"/>
-                <w:color w:val="000000"/>
-                <w:sz w:val="32"/>
-                <w:szCs w:val="40"/>
-              </w:rPr>
-              <w:t>— | e¡</w:t>
+              <w:t>)-  CZy— | e¡</w:t>
             </w:r>
             <w:r>
               <w:rPr>
@@ -4486,27 +4244,7 @@
                 <w:sz w:val="32"/>
                 <w:szCs w:val="40"/>
               </w:rPr>
-              <w:t>)</w:t>
-            </w:r>
-            <w:proofErr w:type="gramStart"/>
-            <w:r>
-              <w:rPr>
-                <w:rFonts w:ascii="BRH Malayalam Extra" w:hAnsi="BRH Malayalam Extra" w:cs="BRH Malayalam Extra"/>
-                <w:color w:val="000000"/>
-                <w:sz w:val="32"/>
-                <w:szCs w:val="40"/>
-              </w:rPr>
-              <w:t>-  e</w:t>
-            </w:r>
-            <w:proofErr w:type="gramEnd"/>
-            <w:r>
-              <w:rPr>
-                <w:rFonts w:ascii="BRH Malayalam Extra" w:hAnsi="BRH Malayalam Extra" w:cs="BRH Malayalam Extra"/>
-                <w:color w:val="000000"/>
-                <w:sz w:val="32"/>
-                <w:szCs w:val="40"/>
-              </w:rPr>
-              <w:t>¡</w:t>
+              <w:t>)-  e¡</w:t>
             </w:r>
             <w:r>
               <w:rPr>
@@ -5002,27 +4740,7 @@
                 <w:sz w:val="32"/>
                 <w:szCs w:val="40"/>
               </w:rPr>
-              <w:t>)</w:t>
-            </w:r>
-            <w:proofErr w:type="gramStart"/>
-            <w:r>
-              <w:rPr>
-                <w:rFonts w:ascii="BRH Malayalam Extra" w:hAnsi="BRH Malayalam Extra" w:cs="BRH Malayalam Extra"/>
-                <w:color w:val="000000"/>
-                <w:sz w:val="32"/>
-                <w:szCs w:val="40"/>
-              </w:rPr>
-              <w:t>-  e</w:t>
-            </w:r>
-            <w:proofErr w:type="gramEnd"/>
-            <w:r>
-              <w:rPr>
-                <w:rFonts w:ascii="BRH Malayalam Extra" w:hAnsi="BRH Malayalam Extra" w:cs="BRH Malayalam Extra"/>
-                <w:color w:val="000000"/>
-                <w:sz w:val="32"/>
-                <w:szCs w:val="40"/>
-              </w:rPr>
-              <w:t>¡</w:t>
+              <w:t>)-  e¡</w:t>
             </w:r>
             <w:r>
               <w:rPr>
@@ -5307,27 +5025,7 @@
                 <w:sz w:val="32"/>
                 <w:szCs w:val="40"/>
               </w:rPr>
-              <w:t>)</w:t>
-            </w:r>
-            <w:proofErr w:type="gramStart"/>
-            <w:r>
-              <w:rPr>
-                <w:rFonts w:ascii="BRH Malayalam Extra" w:hAnsi="BRH Malayalam Extra" w:cs="BRH Malayalam Extra"/>
-                <w:color w:val="000000"/>
-                <w:sz w:val="32"/>
-                <w:szCs w:val="40"/>
-              </w:rPr>
-              <w:t>-  d</w:t>
-            </w:r>
-            <w:proofErr w:type="gramEnd"/>
-            <w:r>
-              <w:rPr>
-                <w:rFonts w:ascii="BRH Malayalam Extra" w:hAnsi="BRH Malayalam Extra" w:cs="BRH Malayalam Extra"/>
-                <w:color w:val="000000"/>
-                <w:sz w:val="32"/>
-                <w:szCs w:val="40"/>
-              </w:rPr>
-              <w:t>¡</w:t>
+              <w:t>)-  d¡</w:t>
             </w:r>
             <w:r>
               <w:rPr>
@@ -5809,19 +5507,8 @@
                 <w:sz w:val="32"/>
                 <w:szCs w:val="40"/>
               </w:rPr>
-              <w:t>)</w:t>
-            </w:r>
-            <w:proofErr w:type="gramStart"/>
-            <w:r>
-              <w:rPr>
-                <w:rFonts w:ascii="BRH Malayalam Extra" w:hAnsi="BRH Malayalam Extra" w:cs="BRH Malayalam Extra"/>
-                <w:color w:val="000000"/>
-                <w:sz w:val="32"/>
-                <w:szCs w:val="40"/>
-              </w:rPr>
-              <w:t>-  D</w:t>
-            </w:r>
-            <w:proofErr w:type="gramEnd"/>
+              <w:t>)-  D</w:t>
+            </w:r>
             <w:r>
               <w:rPr>
                 <w:rFonts w:ascii="BRH Malayalam Extra" w:hAnsi="BRH Malayalam Extra" w:cs="BRH Malayalam Extra"/>
@@ -6236,19 +5923,8 @@
                 <w:sz w:val="32"/>
                 <w:szCs w:val="40"/>
               </w:rPr>
-              <w:t>)</w:t>
-            </w:r>
-            <w:proofErr w:type="gramStart"/>
-            <w:r>
-              <w:rPr>
-                <w:rFonts w:ascii="BRH Malayalam Extra" w:hAnsi="BRH Malayalam Extra" w:cs="BRH Malayalam Extra"/>
-                <w:color w:val="000000"/>
-                <w:sz w:val="32"/>
-                <w:szCs w:val="40"/>
-              </w:rPr>
-              <w:t>-  D</w:t>
-            </w:r>
-            <w:proofErr w:type="gramEnd"/>
+              <w:t>)-  D</w:t>
+            </w:r>
             <w:r>
               <w:rPr>
                 <w:rFonts w:ascii="BRH Malayalam Extra" w:hAnsi="BRH Malayalam Extra" w:cs="BRH Malayalam Extra"/>
@@ -6560,27 +6236,7 @@
                 <w:sz w:val="32"/>
                 <w:szCs w:val="40"/>
               </w:rPr>
-              <w:t>)</w:t>
-            </w:r>
-            <w:proofErr w:type="gramStart"/>
-            <w:r>
-              <w:rPr>
-                <w:rFonts w:ascii="BRH Malayalam Extra" w:hAnsi="BRH Malayalam Extra" w:cs="BRH Malayalam Extra"/>
-                <w:color w:val="000000"/>
-                <w:sz w:val="32"/>
-                <w:szCs w:val="40"/>
-              </w:rPr>
-              <w:t>-  d</w:t>
-            </w:r>
-            <w:proofErr w:type="gramEnd"/>
-            <w:r>
-              <w:rPr>
-                <w:rFonts w:ascii="BRH Malayalam Extra" w:hAnsi="BRH Malayalam Extra" w:cs="BRH Malayalam Extra"/>
-                <w:color w:val="000000"/>
-                <w:sz w:val="32"/>
-                <w:szCs w:val="40"/>
-              </w:rPr>
-              <w:t>¡</w:t>
+              <w:t>)-  d¡</w:t>
             </w:r>
             <w:r>
               <w:rPr>
@@ -7060,19 +6716,8 @@
                 <w:sz w:val="32"/>
                 <w:szCs w:val="40"/>
               </w:rPr>
-              <w:t>)</w:t>
-            </w:r>
-            <w:proofErr w:type="gramStart"/>
-            <w:r>
-              <w:rPr>
-                <w:rFonts w:ascii="BRH Malayalam Extra" w:hAnsi="BRH Malayalam Extra" w:cs="BRH Malayalam Extra"/>
-                <w:color w:val="000000"/>
-                <w:sz w:val="32"/>
-                <w:szCs w:val="40"/>
-              </w:rPr>
-              <w:t>-  D</w:t>
-            </w:r>
-            <w:proofErr w:type="gramEnd"/>
+              <w:t>)-  D</w:t>
+            </w:r>
             <w:r>
               <w:rPr>
                 <w:rFonts w:ascii="BRH Malayalam Extra" w:hAnsi="BRH Malayalam Extra" w:cs="BRH Malayalam Extra"/>
@@ -7458,19 +7103,8 @@
                 <w:sz w:val="32"/>
                 <w:szCs w:val="40"/>
               </w:rPr>
-              <w:t>)</w:t>
-            </w:r>
-            <w:proofErr w:type="gramStart"/>
-            <w:r>
-              <w:rPr>
-                <w:rFonts w:ascii="BRH Malayalam Extra" w:hAnsi="BRH Malayalam Extra" w:cs="BRH Malayalam Extra"/>
-                <w:color w:val="000000"/>
-                <w:sz w:val="32"/>
-                <w:szCs w:val="40"/>
-              </w:rPr>
-              <w:t>-  D</w:t>
-            </w:r>
-            <w:proofErr w:type="gramEnd"/>
+              <w:t>)-  D</w:t>
+            </w:r>
             <w:r>
               <w:rPr>
                 <w:rFonts w:ascii="BRH Malayalam Extra" w:hAnsi="BRH Malayalam Extra" w:cs="BRH Malayalam Extra"/>
@@ -7770,27 +7404,7 @@
                 <w:sz w:val="32"/>
                 <w:szCs w:val="40"/>
               </w:rPr>
-              <w:t>)</w:t>
-            </w:r>
-            <w:proofErr w:type="gramStart"/>
-            <w:r>
-              <w:rPr>
-                <w:rFonts w:ascii="BRH Malayalam Extra" w:hAnsi="BRH Malayalam Extra" w:cs="BRH Malayalam Extra"/>
-                <w:color w:val="000000"/>
-                <w:sz w:val="32"/>
-                <w:szCs w:val="40"/>
-              </w:rPr>
-              <w:t>-  d</w:t>
-            </w:r>
-            <w:proofErr w:type="gramEnd"/>
-            <w:r>
-              <w:rPr>
-                <w:rFonts w:ascii="BRH Malayalam Extra" w:hAnsi="BRH Malayalam Extra" w:cs="BRH Malayalam Extra"/>
-                <w:color w:val="000000"/>
-                <w:sz w:val="32"/>
-                <w:szCs w:val="40"/>
-              </w:rPr>
-              <w:t>¡</w:t>
+              <w:t>)-  d¡</w:t>
             </w:r>
             <w:r>
               <w:rPr>
@@ -8287,27 +7901,7 @@
                 <w:sz w:val="32"/>
                 <w:szCs w:val="40"/>
               </w:rPr>
-              <w:t>)</w:t>
-            </w:r>
-            <w:proofErr w:type="gramStart"/>
-            <w:r>
-              <w:rPr>
-                <w:rFonts w:ascii="BRH Malayalam Extra" w:hAnsi="BRH Malayalam Extra" w:cs="BRH Malayalam Extra"/>
-                <w:color w:val="000000"/>
-                <w:sz w:val="32"/>
-                <w:szCs w:val="40"/>
-              </w:rPr>
-              <w:t>-  e</w:t>
-            </w:r>
-            <w:proofErr w:type="gramEnd"/>
-            <w:r>
-              <w:rPr>
-                <w:rFonts w:ascii="BRH Malayalam Extra" w:hAnsi="BRH Malayalam Extra" w:cs="BRH Malayalam Extra"/>
-                <w:color w:val="000000"/>
-                <w:sz w:val="32"/>
-                <w:szCs w:val="40"/>
-              </w:rPr>
-              <w:t>¡</w:t>
+              <w:t>)-  e¡</w:t>
             </w:r>
             <w:r>
               <w:rPr>
@@ -8865,27 +8459,7 @@
                 <w:sz w:val="32"/>
                 <w:szCs w:val="40"/>
               </w:rPr>
-              <w:t>)</w:t>
-            </w:r>
-            <w:proofErr w:type="gramStart"/>
-            <w:r>
-              <w:rPr>
-                <w:rFonts w:ascii="BRH Malayalam Extra" w:hAnsi="BRH Malayalam Extra" w:cs="BRH Malayalam Extra"/>
-                <w:color w:val="000000"/>
-                <w:sz w:val="32"/>
-                <w:szCs w:val="40"/>
-              </w:rPr>
-              <w:t>-  e</w:t>
-            </w:r>
-            <w:proofErr w:type="gramEnd"/>
-            <w:r>
-              <w:rPr>
-                <w:rFonts w:ascii="BRH Malayalam Extra" w:hAnsi="BRH Malayalam Extra" w:cs="BRH Malayalam Extra"/>
-                <w:color w:val="000000"/>
-                <w:sz w:val="32"/>
-                <w:szCs w:val="40"/>
-              </w:rPr>
-              <w:t>¡</w:t>
+              <w:t>)-  e¡</w:t>
             </w:r>
             <w:r>
               <w:rPr>
@@ -9183,27 +8757,7 @@
                 <w:sz w:val="32"/>
                 <w:szCs w:val="40"/>
               </w:rPr>
-              <w:t>)</w:t>
-            </w:r>
-            <w:proofErr w:type="gramStart"/>
-            <w:r>
-              <w:rPr>
-                <w:rFonts w:ascii="BRH Malayalam Extra" w:hAnsi="BRH Malayalam Extra" w:cs="BRH Malayalam Extra"/>
-                <w:color w:val="000000"/>
-                <w:sz w:val="32"/>
-                <w:szCs w:val="40"/>
-              </w:rPr>
-              <w:t>-  d</w:t>
-            </w:r>
-            <w:proofErr w:type="gramEnd"/>
-            <w:r>
-              <w:rPr>
-                <w:rFonts w:ascii="BRH Malayalam Extra" w:hAnsi="BRH Malayalam Extra" w:cs="BRH Malayalam Extra"/>
-                <w:color w:val="000000"/>
-                <w:sz w:val="32"/>
-                <w:szCs w:val="40"/>
-              </w:rPr>
-              <w:t>¡</w:t>
+              <w:t>)-  d¡</w:t>
             </w:r>
             <w:r>
               <w:rPr>
@@ -9628,27 +9182,7 @@
                 <w:sz w:val="32"/>
                 <w:szCs w:val="40"/>
               </w:rPr>
-              <w:t>)</w:t>
-            </w:r>
-            <w:proofErr w:type="gramStart"/>
-            <w:r>
-              <w:rPr>
-                <w:rFonts w:ascii="BRH Malayalam Extra" w:hAnsi="BRH Malayalam Extra" w:cs="BRH Malayalam Extra"/>
-                <w:color w:val="000000"/>
-                <w:sz w:val="32"/>
-                <w:szCs w:val="40"/>
-              </w:rPr>
-              <w:t>-  e</w:t>
-            </w:r>
-            <w:proofErr w:type="gramEnd"/>
-            <w:r>
-              <w:rPr>
-                <w:rFonts w:ascii="BRH Malayalam Extra" w:hAnsi="BRH Malayalam Extra" w:cs="BRH Malayalam Extra"/>
-                <w:color w:val="000000"/>
-                <w:sz w:val="32"/>
-                <w:szCs w:val="40"/>
-              </w:rPr>
-              <w:t>¡</w:t>
+              <w:t>)-  e¡</w:t>
             </w:r>
             <w:r>
               <w:rPr>
@@ -10144,27 +9678,7 @@
                 <w:sz w:val="32"/>
                 <w:szCs w:val="40"/>
               </w:rPr>
-              <w:t>)</w:t>
-            </w:r>
-            <w:proofErr w:type="gramStart"/>
-            <w:r>
-              <w:rPr>
-                <w:rFonts w:ascii="BRH Malayalam Extra" w:hAnsi="BRH Malayalam Extra" w:cs="BRH Malayalam Extra"/>
-                <w:color w:val="000000"/>
-                <w:sz w:val="32"/>
-                <w:szCs w:val="40"/>
-              </w:rPr>
-              <w:t>-  e</w:t>
-            </w:r>
-            <w:proofErr w:type="gramEnd"/>
-            <w:r>
-              <w:rPr>
-                <w:rFonts w:ascii="BRH Malayalam Extra" w:hAnsi="BRH Malayalam Extra" w:cs="BRH Malayalam Extra"/>
-                <w:color w:val="000000"/>
-                <w:sz w:val="32"/>
-                <w:szCs w:val="40"/>
-              </w:rPr>
-              <w:t>¡</w:t>
+              <w:t>)-  e¡</w:t>
             </w:r>
             <w:r>
               <w:rPr>
@@ -10449,19 +9963,8 @@
                 <w:sz w:val="32"/>
                 <w:szCs w:val="40"/>
               </w:rPr>
-              <w:t>)</w:t>
-            </w:r>
-            <w:proofErr w:type="gramStart"/>
-            <w:r>
-              <w:rPr>
-                <w:rFonts w:ascii="BRH Malayalam Extra" w:hAnsi="BRH Malayalam Extra" w:cs="BRH Malayalam Extra"/>
-                <w:color w:val="000000"/>
-                <w:sz w:val="32"/>
-                <w:szCs w:val="40"/>
-              </w:rPr>
-              <w:t>-  c</w:t>
-            </w:r>
-            <w:proofErr w:type="gramEnd"/>
+              <w:t>)-  c</w:t>
+            </w:r>
             <w:r>
               <w:rPr>
                 <w:rFonts w:ascii="BRH Malayalam Extra" w:hAnsi="BRH Malayalam Extra" w:cs="BRH Malayalam Extra"/>
@@ -10913,19 +10416,8 @@
                 <w:sz w:val="32"/>
                 <w:szCs w:val="40"/>
               </w:rPr>
-              <w:t>)</w:t>
-            </w:r>
-            <w:proofErr w:type="gramStart"/>
-            <w:r>
-              <w:rPr>
-                <w:rFonts w:ascii="BRH Malayalam Extra" w:hAnsi="BRH Malayalam Extra" w:cs="BRH Malayalam Extra"/>
-                <w:color w:val="000000"/>
-                <w:sz w:val="32"/>
-                <w:szCs w:val="40"/>
-              </w:rPr>
-              <w:t>-  D</w:t>
-            </w:r>
-            <w:proofErr w:type="gramEnd"/>
+              <w:t>)-  D</w:t>
+            </w:r>
             <w:r>
               <w:rPr>
                 <w:rFonts w:ascii="BRH Malayalam Extra" w:hAnsi="BRH Malayalam Extra" w:cs="BRH Malayalam Extra"/>
@@ -11349,19 +10841,8 @@
                 <w:sz w:val="32"/>
                 <w:szCs w:val="40"/>
               </w:rPr>
-              <w:t>)</w:t>
-            </w:r>
-            <w:proofErr w:type="gramStart"/>
-            <w:r>
-              <w:rPr>
-                <w:rFonts w:ascii="BRH Malayalam Extra" w:hAnsi="BRH Malayalam Extra" w:cs="BRH Malayalam Extra"/>
-                <w:color w:val="000000"/>
-                <w:sz w:val="32"/>
-                <w:szCs w:val="40"/>
-              </w:rPr>
-              <w:t>-  D</w:t>
-            </w:r>
-            <w:proofErr w:type="gramEnd"/>
+              <w:t>)-  D</w:t>
+            </w:r>
             <w:r>
               <w:rPr>
                 <w:rFonts w:ascii="BRH Malayalam Extra" w:hAnsi="BRH Malayalam Extra" w:cs="BRH Malayalam Extra"/>
@@ -11673,19 +11154,8 @@
                 <w:sz w:val="32"/>
                 <w:szCs w:val="40"/>
               </w:rPr>
-              <w:t>)</w:t>
-            </w:r>
-            <w:proofErr w:type="gramStart"/>
-            <w:r>
-              <w:rPr>
-                <w:rFonts w:ascii="BRH Malayalam Extra" w:hAnsi="BRH Malayalam Extra" w:cs="BRH Malayalam Extra"/>
-                <w:color w:val="000000"/>
-                <w:sz w:val="32"/>
-                <w:szCs w:val="40"/>
-              </w:rPr>
-              <w:t>-  c</w:t>
-            </w:r>
-            <w:proofErr w:type="gramEnd"/>
+              <w:t>)-  c</w:t>
+            </w:r>
             <w:r>
               <w:rPr>
                 <w:rFonts w:ascii="BRH Malayalam Extra" w:hAnsi="BRH Malayalam Extra" w:cs="BRH Malayalam Extra"/>
@@ -12083,19 +11553,8 @@
                 <w:sz w:val="32"/>
                 <w:szCs w:val="40"/>
               </w:rPr>
-              <w:t>)</w:t>
-            </w:r>
-            <w:proofErr w:type="gramStart"/>
-            <w:r>
-              <w:rPr>
-                <w:rFonts w:ascii="BRH Malayalam Extra" w:hAnsi="BRH Malayalam Extra" w:cs="BRH Malayalam Extra"/>
-                <w:color w:val="000000"/>
-                <w:sz w:val="32"/>
-                <w:szCs w:val="40"/>
-              </w:rPr>
-              <w:t>-  D</w:t>
-            </w:r>
-            <w:proofErr w:type="gramEnd"/>
+              <w:t>)-  D</w:t>
+            </w:r>
             <w:r>
               <w:rPr>
                 <w:rFonts w:ascii="BRH Malayalam Extra" w:hAnsi="BRH Malayalam Extra" w:cs="BRH Malayalam Extra"/>
@@ -12471,19 +11930,8 @@
                 <w:sz w:val="32"/>
                 <w:szCs w:val="40"/>
               </w:rPr>
-              <w:t>)</w:t>
-            </w:r>
-            <w:proofErr w:type="gramStart"/>
-            <w:r>
-              <w:rPr>
-                <w:rFonts w:ascii="BRH Malayalam Extra" w:hAnsi="BRH Malayalam Extra" w:cs="BRH Malayalam Extra"/>
-                <w:color w:val="000000"/>
-                <w:sz w:val="32"/>
-                <w:szCs w:val="40"/>
-              </w:rPr>
-              <w:t>-  D</w:t>
-            </w:r>
-            <w:proofErr w:type="gramEnd"/>
+              <w:t>)-  D</w:t>
+            </w:r>
             <w:r>
               <w:rPr>
                 <w:rFonts w:ascii="BRH Malayalam Extra" w:hAnsi="BRH Malayalam Extra" w:cs="BRH Malayalam Extra"/>
@@ -12783,27 +12231,7 @@
                 <w:sz w:val="32"/>
                 <w:szCs w:val="40"/>
               </w:rPr>
-              <w:t>)</w:t>
-            </w:r>
-            <w:proofErr w:type="gramStart"/>
-            <w:r>
-              <w:rPr>
-                <w:rFonts w:ascii="BRH Malayalam Extra" w:hAnsi="BRH Malayalam Extra" w:cs="BRH Malayalam Extra"/>
-                <w:color w:val="000000"/>
-                <w:sz w:val="32"/>
-                <w:szCs w:val="40"/>
-              </w:rPr>
-              <w:t>-  ¥</w:t>
-            </w:r>
-            <w:proofErr w:type="gramEnd"/>
-            <w:r>
-              <w:rPr>
-                <w:rFonts w:ascii="BRH Malayalam Extra" w:hAnsi="BRH Malayalam Extra" w:cs="BRH Malayalam Extra"/>
-                <w:color w:val="000000"/>
-                <w:sz w:val="32"/>
-                <w:szCs w:val="40"/>
-              </w:rPr>
-              <w:t>pb— | e¡</w:t>
+              <w:t>)-  ¥pb— | e¡</w:t>
             </w:r>
             <w:r>
               <w:rPr>
@@ -13217,27 +12645,7 @@
                 <w:sz w:val="32"/>
                 <w:szCs w:val="40"/>
               </w:rPr>
-              <w:t>)</w:t>
-            </w:r>
-            <w:proofErr w:type="gramStart"/>
-            <w:r>
-              <w:rPr>
-                <w:rFonts w:ascii="BRH Malayalam Extra" w:hAnsi="BRH Malayalam Extra" w:cs="BRH Malayalam Extra"/>
-                <w:color w:val="000000"/>
-                <w:sz w:val="32"/>
-                <w:szCs w:val="40"/>
-              </w:rPr>
-              <w:t>-  e</w:t>
-            </w:r>
-            <w:proofErr w:type="gramEnd"/>
-            <w:r>
-              <w:rPr>
-                <w:rFonts w:ascii="BRH Malayalam Extra" w:hAnsi="BRH Malayalam Extra" w:cs="BRH Malayalam Extra"/>
-                <w:color w:val="000000"/>
-                <w:sz w:val="32"/>
-                <w:szCs w:val="40"/>
-              </w:rPr>
-              <w:t>¡</w:t>
+              <w:t>)-  e¡</w:t>
             </w:r>
             <w:r>
               <w:rPr>
@@ -13795,27 +13203,7 @@
                 <w:sz w:val="32"/>
                 <w:szCs w:val="40"/>
               </w:rPr>
-              <w:t>)</w:t>
-            </w:r>
-            <w:proofErr w:type="gramStart"/>
-            <w:r>
-              <w:rPr>
-                <w:rFonts w:ascii="BRH Malayalam Extra" w:hAnsi="BRH Malayalam Extra" w:cs="BRH Malayalam Extra"/>
-                <w:color w:val="000000"/>
-                <w:sz w:val="32"/>
-                <w:szCs w:val="40"/>
-              </w:rPr>
-              <w:t>-  e</w:t>
-            </w:r>
-            <w:proofErr w:type="gramEnd"/>
-            <w:r>
-              <w:rPr>
-                <w:rFonts w:ascii="BRH Malayalam Extra" w:hAnsi="BRH Malayalam Extra" w:cs="BRH Malayalam Extra"/>
-                <w:color w:val="000000"/>
-                <w:sz w:val="32"/>
-                <w:szCs w:val="40"/>
-              </w:rPr>
-              <w:t>¡</w:t>
+              <w:t>)-  e¡</w:t>
             </w:r>
             <w:r>
               <w:rPr>
@@ -14113,27 +13501,7 @@
                 <w:sz w:val="32"/>
                 <w:szCs w:val="40"/>
               </w:rPr>
-              <w:t>)</w:t>
-            </w:r>
-            <w:proofErr w:type="gramStart"/>
-            <w:r>
-              <w:rPr>
-                <w:rFonts w:ascii="BRH Malayalam Extra" w:hAnsi="BRH Malayalam Extra" w:cs="BRH Malayalam Extra"/>
-                <w:color w:val="000000"/>
-                <w:sz w:val="32"/>
-                <w:szCs w:val="40"/>
-              </w:rPr>
-              <w:t>-  ¥</w:t>
-            </w:r>
-            <w:proofErr w:type="gramEnd"/>
-            <w:r>
-              <w:rPr>
-                <w:rFonts w:ascii="BRH Malayalam Extra" w:hAnsi="BRH Malayalam Extra" w:cs="BRH Malayalam Extra"/>
-                <w:color w:val="000000"/>
-                <w:sz w:val="32"/>
-                <w:szCs w:val="40"/>
-              </w:rPr>
-              <w:t>pb— | e¡</w:t>
+              <w:t>)-  ¥pb— | e¡</w:t>
             </w:r>
             <w:r>
               <w:rPr>
@@ -14483,27 +13851,7 @@
                 <w:sz w:val="32"/>
                 <w:szCs w:val="40"/>
               </w:rPr>
-              <w:t>)</w:t>
-            </w:r>
-            <w:proofErr w:type="gramStart"/>
-            <w:r>
-              <w:rPr>
-                <w:rFonts w:ascii="BRH Malayalam Extra" w:hAnsi="BRH Malayalam Extra" w:cs="BRH Malayalam Extra"/>
-                <w:color w:val="000000"/>
-                <w:sz w:val="32"/>
-                <w:szCs w:val="40"/>
-              </w:rPr>
-              <w:t>-  e</w:t>
-            </w:r>
-            <w:proofErr w:type="gramEnd"/>
-            <w:r>
-              <w:rPr>
-                <w:rFonts w:ascii="BRH Malayalam Extra" w:hAnsi="BRH Malayalam Extra" w:cs="BRH Malayalam Extra"/>
-                <w:color w:val="000000"/>
-                <w:sz w:val="32"/>
-                <w:szCs w:val="40"/>
-              </w:rPr>
-              <w:t>¡</w:t>
+              <w:t>)-  e¡</w:t>
             </w:r>
             <w:r>
               <w:rPr>
@@ -14989,27 +14337,7 @@
                 <w:sz w:val="32"/>
                 <w:szCs w:val="40"/>
               </w:rPr>
-              <w:t>)</w:t>
-            </w:r>
-            <w:proofErr w:type="gramStart"/>
-            <w:r>
-              <w:rPr>
-                <w:rFonts w:ascii="BRH Malayalam Extra" w:hAnsi="BRH Malayalam Extra" w:cs="BRH Malayalam Extra"/>
-                <w:color w:val="000000"/>
-                <w:sz w:val="32"/>
-                <w:szCs w:val="40"/>
-              </w:rPr>
-              <w:t>-  e</w:t>
-            </w:r>
-            <w:proofErr w:type="gramEnd"/>
-            <w:r>
-              <w:rPr>
-                <w:rFonts w:ascii="BRH Malayalam Extra" w:hAnsi="BRH Malayalam Extra" w:cs="BRH Malayalam Extra"/>
-                <w:color w:val="000000"/>
-                <w:sz w:val="32"/>
-                <w:szCs w:val="40"/>
-              </w:rPr>
-              <w:t>¡</w:t>
+              <w:t>)-  e¡</w:t>
             </w:r>
             <w:r>
               <w:rPr>
@@ -15294,27 +14622,7 @@
                 <w:sz w:val="32"/>
                 <w:szCs w:val="40"/>
               </w:rPr>
-              <w:t>)</w:t>
-            </w:r>
-            <w:proofErr w:type="gramStart"/>
-            <w:r>
-              <w:rPr>
-                <w:rFonts w:ascii="BRH Malayalam Extra" w:hAnsi="BRH Malayalam Extra" w:cs="BRH Malayalam Extra"/>
-                <w:color w:val="000000"/>
-                <w:sz w:val="32"/>
-                <w:szCs w:val="40"/>
-              </w:rPr>
-              <w:t>-  h</w:t>
-            </w:r>
-            <w:proofErr w:type="gramEnd"/>
-            <w:r>
-              <w:rPr>
-                <w:rFonts w:ascii="BRH Malayalam Extra" w:hAnsi="BRH Malayalam Extra" w:cs="BRH Malayalam Extra"/>
-                <w:color w:val="000000"/>
-                <w:sz w:val="32"/>
-                <w:szCs w:val="40"/>
-              </w:rPr>
-              <w:t>¡</w:t>
+              <w:t>)-  h¡</w:t>
             </w:r>
             <w:r>
               <w:rPr>
@@ -15818,19 +15126,8 @@
                 <w:sz w:val="32"/>
                 <w:szCs w:val="40"/>
               </w:rPr>
-              <w:t>)</w:t>
-            </w:r>
-            <w:proofErr w:type="gramStart"/>
-            <w:r>
-              <w:rPr>
-                <w:rFonts w:ascii="BRH Malayalam Extra" w:hAnsi="BRH Malayalam Extra" w:cs="BRH Malayalam Extra"/>
-                <w:color w:val="000000"/>
-                <w:sz w:val="32"/>
-                <w:szCs w:val="40"/>
-              </w:rPr>
-              <w:t>-  D</w:t>
-            </w:r>
-            <w:proofErr w:type="gramEnd"/>
+              <w:t>)-  D</w:t>
+            </w:r>
             <w:r>
               <w:rPr>
                 <w:rFonts w:ascii="BRH Malayalam Extra" w:hAnsi="BRH Malayalam Extra" w:cs="BRH Malayalam Extra"/>
@@ -16254,19 +15551,8 @@
                 <w:sz w:val="32"/>
                 <w:szCs w:val="40"/>
               </w:rPr>
-              <w:t>)</w:t>
-            </w:r>
-            <w:proofErr w:type="gramStart"/>
-            <w:r>
-              <w:rPr>
-                <w:rFonts w:ascii="BRH Malayalam Extra" w:hAnsi="BRH Malayalam Extra" w:cs="BRH Malayalam Extra"/>
-                <w:color w:val="000000"/>
-                <w:sz w:val="32"/>
-                <w:szCs w:val="40"/>
-              </w:rPr>
-              <w:t>-  D</w:t>
-            </w:r>
-            <w:proofErr w:type="gramEnd"/>
+              <w:t>)-  D</w:t>
+            </w:r>
             <w:r>
               <w:rPr>
                 <w:rFonts w:ascii="BRH Malayalam Extra" w:hAnsi="BRH Malayalam Extra" w:cs="BRH Malayalam Extra"/>
@@ -16578,27 +15864,7 @@
                 <w:sz w:val="32"/>
                 <w:szCs w:val="40"/>
               </w:rPr>
-              <w:t>)</w:t>
-            </w:r>
-            <w:proofErr w:type="gramStart"/>
-            <w:r>
-              <w:rPr>
-                <w:rFonts w:ascii="BRH Malayalam Extra" w:hAnsi="BRH Malayalam Extra" w:cs="BRH Malayalam Extra"/>
-                <w:color w:val="000000"/>
-                <w:sz w:val="32"/>
-                <w:szCs w:val="40"/>
-              </w:rPr>
-              <w:t>-  h</w:t>
-            </w:r>
-            <w:proofErr w:type="gramEnd"/>
-            <w:r>
-              <w:rPr>
-                <w:rFonts w:ascii="BRH Malayalam Extra" w:hAnsi="BRH Malayalam Extra" w:cs="BRH Malayalam Extra"/>
-                <w:color w:val="000000"/>
-                <w:sz w:val="32"/>
-                <w:szCs w:val="40"/>
-              </w:rPr>
-              <w:t>¡</w:t>
+              <w:t>)-  h¡</w:t>
             </w:r>
             <w:r>
               <w:rPr>
@@ -17039,19 +16305,8 @@
                 <w:sz w:val="32"/>
                 <w:szCs w:val="40"/>
               </w:rPr>
-              <w:t>)</w:t>
-            </w:r>
-            <w:proofErr w:type="gramStart"/>
-            <w:r>
-              <w:rPr>
-                <w:rFonts w:ascii="BRH Malayalam Extra" w:hAnsi="BRH Malayalam Extra" w:cs="BRH Malayalam Extra"/>
-                <w:color w:val="000000"/>
-                <w:sz w:val="32"/>
-                <w:szCs w:val="40"/>
-              </w:rPr>
-              <w:t>-  D</w:t>
-            </w:r>
-            <w:proofErr w:type="gramEnd"/>
+              <w:t>)-  D</w:t>
+            </w:r>
             <w:r>
               <w:rPr>
                 <w:rFonts w:ascii="BRH Malayalam Extra" w:hAnsi="BRH Malayalam Extra" w:cs="BRH Malayalam Extra"/>
@@ -17427,19 +16682,8 @@
                 <w:sz w:val="32"/>
                 <w:szCs w:val="40"/>
               </w:rPr>
-              <w:t>)</w:t>
-            </w:r>
-            <w:proofErr w:type="gramStart"/>
-            <w:r>
-              <w:rPr>
-                <w:rFonts w:ascii="BRH Malayalam Extra" w:hAnsi="BRH Malayalam Extra" w:cs="BRH Malayalam Extra"/>
-                <w:color w:val="000000"/>
-                <w:sz w:val="32"/>
-                <w:szCs w:val="40"/>
-              </w:rPr>
-              <w:t>-  D</w:t>
-            </w:r>
-            <w:proofErr w:type="gramEnd"/>
+              <w:t>)-  D</w:t>
+            </w:r>
             <w:r>
               <w:rPr>
                 <w:rFonts w:ascii="BRH Malayalam Extra" w:hAnsi="BRH Malayalam Extra" w:cs="BRH Malayalam Extra"/>
@@ -17739,19 +16983,8 @@
                 <w:sz w:val="32"/>
                 <w:szCs w:val="40"/>
               </w:rPr>
-              <w:t>)</w:t>
-            </w:r>
-            <w:proofErr w:type="gramStart"/>
-            <w:r>
-              <w:rPr>
-                <w:rFonts w:ascii="BRH Malayalam Extra" w:hAnsi="BRH Malayalam Extra" w:cs="BRH Malayalam Extra"/>
-                <w:color w:val="000000"/>
-                <w:sz w:val="32"/>
-                <w:szCs w:val="40"/>
-              </w:rPr>
-              <w:t>-  jx</w:t>
-            </w:r>
-            <w:proofErr w:type="gramEnd"/>
+              <w:t>)-  jx</w:t>
+            </w:r>
             <w:r>
               <w:rPr>
                 <w:rFonts w:ascii="BRH Malayalam Extra" w:hAnsi="BRH Malayalam Extra" w:cs="BRH Malayalam Extra"/>
@@ -18012,19 +17245,8 @@
                 <w:sz w:val="32"/>
                 <w:szCs w:val="40"/>
               </w:rPr>
-              <w:t>)</w:t>
-            </w:r>
-            <w:proofErr w:type="gramStart"/>
-            <w:r>
-              <w:rPr>
-                <w:rFonts w:ascii="BRH Malayalam Extra" w:hAnsi="BRH Malayalam Extra" w:cs="BRH Malayalam Extra"/>
-                <w:color w:val="000000"/>
-                <w:sz w:val="32"/>
-                <w:szCs w:val="40"/>
-              </w:rPr>
-              <w:t>-  jx</w:t>
-            </w:r>
-            <w:proofErr w:type="gramEnd"/>
+              <w:t>)-  jx</w:t>
+            </w:r>
             <w:r>
               <w:rPr>
                 <w:rFonts w:ascii="BRH Malayalam Extra" w:hAnsi="BRH Malayalam Extra" w:cs="BRH Malayalam Extra"/>
@@ -18290,27 +17512,7 @@
                 <w:sz w:val="32"/>
                 <w:szCs w:val="40"/>
               </w:rPr>
-              <w:t>)</w:t>
-            </w:r>
-            <w:proofErr w:type="gramStart"/>
-            <w:r>
-              <w:rPr>
-                <w:rFonts w:ascii="BRH Malayalam Extra" w:hAnsi="BRH Malayalam Extra" w:cs="BRH Malayalam Extra"/>
-                <w:color w:val="000000"/>
-                <w:sz w:val="32"/>
-                <w:szCs w:val="40"/>
-              </w:rPr>
-              <w:t>-  k</w:t>
-            </w:r>
-            <w:proofErr w:type="gramEnd"/>
-            <w:r>
-              <w:rPr>
-                <w:rFonts w:ascii="BRH Malayalam Extra" w:hAnsi="BRH Malayalam Extra" w:cs="BRH Malayalam Extra"/>
-                <w:color w:val="000000"/>
-                <w:sz w:val="32"/>
-                <w:szCs w:val="40"/>
-              </w:rPr>
-              <w:t>¡</w:t>
+              <w:t>)-  k¡</w:t>
             </w:r>
             <w:r>
               <w:rPr>
@@ -18906,19 +18108,8 @@
                 <w:sz w:val="32"/>
                 <w:szCs w:val="40"/>
               </w:rPr>
-              <w:t>)</w:t>
-            </w:r>
-            <w:proofErr w:type="gramStart"/>
-            <w:r>
-              <w:rPr>
-                <w:rFonts w:ascii="BRH Malayalam Extra" w:hAnsi="BRH Malayalam Extra" w:cs="BRH Malayalam Extra"/>
-                <w:color w:val="000000"/>
-                <w:sz w:val="32"/>
-                <w:szCs w:val="40"/>
-              </w:rPr>
-              <w:t>-  bûõ</w:t>
-            </w:r>
-            <w:proofErr w:type="gramEnd"/>
+              <w:t>)-  bûõ</w:t>
+            </w:r>
             <w:r>
               <w:rPr>
                 <w:rFonts w:ascii="BRH Malayalam Extra" w:hAnsi="BRH Malayalam Extra" w:cs="BRH Malayalam Extra"/>
@@ -19398,19 +18589,8 @@
                 <w:sz w:val="32"/>
                 <w:szCs w:val="40"/>
               </w:rPr>
-              <w:t>)</w:t>
-            </w:r>
-            <w:proofErr w:type="gramStart"/>
-            <w:r>
-              <w:rPr>
-                <w:rFonts w:ascii="BRH Malayalam Extra" w:hAnsi="BRH Malayalam Extra" w:cs="BRH Malayalam Extra"/>
-                <w:color w:val="000000"/>
-                <w:sz w:val="32"/>
-                <w:szCs w:val="40"/>
-              </w:rPr>
-              <w:t>-  bûõ</w:t>
-            </w:r>
-            <w:proofErr w:type="gramEnd"/>
+              <w:t>)-  bûõ</w:t>
+            </w:r>
             <w:r>
               <w:rPr>
                 <w:rFonts w:ascii="BRH Malayalam Extra" w:hAnsi="BRH Malayalam Extra" w:cs="BRH Malayalam Extra"/>
@@ -19709,27 +18889,7 @@
                 <w:sz w:val="32"/>
                 <w:szCs w:val="40"/>
               </w:rPr>
-              <w:t>)</w:t>
-            </w:r>
-            <w:proofErr w:type="gramStart"/>
-            <w:r>
-              <w:rPr>
-                <w:rFonts w:ascii="BRH Malayalam Extra" w:hAnsi="BRH Malayalam Extra" w:cs="BRH Malayalam Extra"/>
-                <w:color w:val="000000"/>
-                <w:sz w:val="32"/>
-                <w:szCs w:val="40"/>
-              </w:rPr>
-              <w:t>-  k</w:t>
-            </w:r>
-            <w:proofErr w:type="gramEnd"/>
-            <w:r>
-              <w:rPr>
-                <w:rFonts w:ascii="BRH Malayalam Extra" w:hAnsi="BRH Malayalam Extra" w:cs="BRH Malayalam Extra"/>
-                <w:color w:val="000000"/>
-                <w:sz w:val="32"/>
-                <w:szCs w:val="40"/>
-              </w:rPr>
-              <w:t>¡</w:t>
+              <w:t>)-  k¡</w:t>
             </w:r>
             <w:r>
               <w:rPr>
@@ -19927,7 +19087,26 @@
                 <w:szCs w:val="40"/>
                 <w:highlight w:val="green"/>
               </w:rPr>
-              <w:t>bûõ—±¥kx</w:t>
+              <w:t>bûõ—±</w:t>
+            </w:r>
+            <w:r>
+              <w:rPr>
+                <w:rFonts w:ascii="BRH Malayalam Extra" w:hAnsi="BRH Malayalam Extra" w:cs="BRH Malayalam Extra"/>
+                <w:color w:val="000000"/>
+                <w:sz w:val="26"/>
+                <w:szCs w:val="40"/>
+              </w:rPr>
+              <w:t>–</w:t>
+            </w:r>
+            <w:r>
+              <w:rPr>
+                <w:rFonts w:ascii="BRH Malayalam Extra" w:hAnsi="BRH Malayalam Extra" w:cs="BRH Malayalam Extra"/>
+                <w:color w:val="000000"/>
+                <w:sz w:val="32"/>
+                <w:szCs w:val="40"/>
+                <w:highlight w:val="green"/>
+              </w:rPr>
+              <w:t>¥kx</w:t>
             </w:r>
             <w:r>
               <w:rPr>
@@ -19946,7 +19125,27 @@
                 <w:szCs w:val="40"/>
                 <w:highlight w:val="green"/>
               </w:rPr>
-              <w:t>k¡¥Ê</w:t>
+              <w:t>k¡</w:t>
+            </w:r>
+            <w:r>
+              <w:rPr>
+                <w:rFonts w:ascii="BRH Malayalam Extra" w:hAnsi="BRH Malayalam Extra" w:cs="BRH Malayalam Extra"/>
+                <w:color w:val="000000"/>
+                <w:sz w:val="32"/>
+                <w:szCs w:val="40"/>
+                <w:highlight w:val="green"/>
+              </w:rPr>
+              <w:t>—</w:t>
+            </w:r>
+            <w:r>
+              <w:rPr>
+                <w:rFonts w:ascii="BRH Malayalam Extra" w:hAnsi="BRH Malayalam Extra" w:cs="BRH Malayalam Extra"/>
+                <w:color w:val="000000"/>
+                <w:sz w:val="32"/>
+                <w:szCs w:val="40"/>
+                <w:highlight w:val="green"/>
+              </w:rPr>
+              <w:t>¥Ê</w:t>
             </w:r>
             <w:r>
               <w:rPr>
@@ -20147,19 +19346,8 @@
                 <w:sz w:val="32"/>
                 <w:szCs w:val="40"/>
               </w:rPr>
-              <w:t>)</w:t>
-            </w:r>
-            <w:proofErr w:type="gramStart"/>
-            <w:r>
-              <w:rPr>
-                <w:rFonts w:ascii="BRH Malayalam Extra" w:hAnsi="BRH Malayalam Extra" w:cs="BRH Malayalam Extra"/>
-                <w:color w:val="000000"/>
-                <w:sz w:val="32"/>
-                <w:szCs w:val="40"/>
-              </w:rPr>
-              <w:t>-  bûõ</w:t>
-            </w:r>
-            <w:proofErr w:type="gramEnd"/>
+              <w:t>)-  bûõ</w:t>
+            </w:r>
             <w:r>
               <w:rPr>
                 <w:rFonts w:ascii="BRH Malayalam Extra" w:hAnsi="BRH Malayalam Extra" w:cs="BRH Malayalam Extra"/>
@@ -20612,19 +19800,8 @@
                 <w:sz w:val="32"/>
                 <w:szCs w:val="40"/>
               </w:rPr>
-              <w:t>)</w:t>
-            </w:r>
-            <w:proofErr w:type="gramStart"/>
-            <w:r>
-              <w:rPr>
-                <w:rFonts w:ascii="BRH Malayalam Extra" w:hAnsi="BRH Malayalam Extra" w:cs="BRH Malayalam Extra"/>
-                <w:color w:val="000000"/>
-                <w:sz w:val="32"/>
-                <w:szCs w:val="40"/>
-              </w:rPr>
-              <w:t>-  bûõ</w:t>
-            </w:r>
-            <w:proofErr w:type="gramEnd"/>
+              <w:t>)-  bûõ</w:t>
+            </w:r>
             <w:r>
               <w:rPr>
                 <w:rFonts w:ascii="BRH Malayalam Extra" w:hAnsi="BRH Malayalam Extra" w:cs="BRH Malayalam Extra"/>
@@ -20910,19 +20087,8 @@
                 <w:sz w:val="32"/>
                 <w:szCs w:val="40"/>
               </w:rPr>
-              <w:t>)</w:t>
-            </w:r>
-            <w:proofErr w:type="gramStart"/>
-            <w:r>
-              <w:rPr>
-                <w:rFonts w:ascii="BRH Malayalam Extra" w:hAnsi="BRH Malayalam Extra" w:cs="BRH Malayalam Extra"/>
-                <w:color w:val="000000"/>
-                <w:sz w:val="32"/>
-                <w:szCs w:val="40"/>
-              </w:rPr>
-              <w:t>-  j</w:t>
-            </w:r>
-            <w:proofErr w:type="gramEnd"/>
+              <w:t>)-  j</w:t>
+            </w:r>
             <w:r>
               <w:rPr>
                 <w:rFonts w:ascii="BRH Malayalam Extra" w:hAnsi="BRH Malayalam Extra" w:cs="BRH Malayalam Extra"/>
@@ -21353,19 +20519,8 @@
                 <w:sz w:val="32"/>
                 <w:szCs w:val="40"/>
               </w:rPr>
-              <w:t>)</w:t>
-            </w:r>
-            <w:proofErr w:type="gramStart"/>
-            <w:r>
-              <w:rPr>
-                <w:rFonts w:ascii="BRH Malayalam Extra" w:hAnsi="BRH Malayalam Extra" w:cs="BRH Malayalam Extra"/>
-                <w:color w:val="000000"/>
-                <w:sz w:val="32"/>
-                <w:szCs w:val="40"/>
-              </w:rPr>
-              <w:t>-  j</w:t>
-            </w:r>
-            <w:proofErr w:type="gramEnd"/>
+              <w:t>)-  j</w:t>
+            </w:r>
             <w:r>
               <w:rPr>
                 <w:rFonts w:ascii="BRH Malayalam Extra" w:hAnsi="BRH Malayalam Extra" w:cs="BRH Malayalam Extra"/>
@@ -21802,27 +20957,7 @@
                 <w:sz w:val="32"/>
                 <w:szCs w:val="40"/>
               </w:rPr>
-              <w:t>)</w:t>
-            </w:r>
-            <w:proofErr w:type="gramStart"/>
-            <w:r>
-              <w:rPr>
-                <w:rFonts w:ascii="BRH Malayalam Extra" w:hAnsi="BRH Malayalam Extra" w:cs="BRH Malayalam Extra"/>
-                <w:color w:val="000000"/>
-                <w:sz w:val="32"/>
-                <w:szCs w:val="40"/>
-              </w:rPr>
-              <w:t>-  Apy</w:t>
-            </w:r>
-            <w:proofErr w:type="gramEnd"/>
-            <w:r>
-              <w:rPr>
-                <w:rFonts w:ascii="BRH Malayalam Extra" w:hAnsi="BRH Malayalam Extra" w:cs="BRH Malayalam Extra"/>
-                <w:color w:val="000000"/>
-                <w:sz w:val="32"/>
-                <w:szCs w:val="40"/>
-              </w:rPr>
-              <w:t>—btZx | q£</w:t>
+              <w:t>)-  Apy—btZx | q£</w:t>
             </w:r>
             <w:r>
               <w:rPr>
@@ -22112,27 +21247,7 @@
                 <w:sz w:val="32"/>
                 <w:szCs w:val="40"/>
               </w:rPr>
-              <w:t>)</w:t>
-            </w:r>
-            <w:proofErr w:type="gramStart"/>
-            <w:r>
-              <w:rPr>
-                <w:rFonts w:ascii="BRH Malayalam Extra" w:hAnsi="BRH Malayalam Extra" w:cs="BRH Malayalam Extra"/>
-                <w:color w:val="000000"/>
-                <w:sz w:val="32"/>
-                <w:szCs w:val="40"/>
-              </w:rPr>
-              <w:t>-  q</w:t>
-            </w:r>
-            <w:proofErr w:type="gramEnd"/>
-            <w:r>
-              <w:rPr>
-                <w:rFonts w:ascii="BRH Malayalam Extra" w:hAnsi="BRH Malayalam Extra" w:cs="BRH Malayalam Extra"/>
-                <w:color w:val="000000"/>
-                <w:sz w:val="32"/>
-                <w:szCs w:val="40"/>
-              </w:rPr>
-              <w:t>£</w:t>
+              <w:t>)-  q£</w:t>
             </w:r>
             <w:r>
               <w:rPr>
@@ -22553,27 +21668,7 @@
                 <w:sz w:val="32"/>
                 <w:szCs w:val="40"/>
               </w:rPr>
-              <w:t>)</w:t>
-            </w:r>
-            <w:proofErr w:type="gramStart"/>
-            <w:r>
-              <w:rPr>
-                <w:rFonts w:ascii="BRH Malayalam Extra" w:hAnsi="BRH Malayalam Extra" w:cs="BRH Malayalam Extra"/>
-                <w:color w:val="000000"/>
-                <w:sz w:val="32"/>
-                <w:szCs w:val="40"/>
-              </w:rPr>
-              <w:t>-  q</w:t>
-            </w:r>
-            <w:proofErr w:type="gramEnd"/>
-            <w:r>
-              <w:rPr>
-                <w:rFonts w:ascii="BRH Malayalam Extra" w:hAnsi="BRH Malayalam Extra" w:cs="BRH Malayalam Extra"/>
-                <w:color w:val="000000"/>
-                <w:sz w:val="32"/>
-                <w:szCs w:val="40"/>
-              </w:rPr>
-              <w:t>£</w:t>
+              <w:t>)-  q£</w:t>
             </w:r>
             <w:r>
               <w:rPr>
@@ -22817,27 +21912,7 @@
                 <w:sz w:val="32"/>
                 <w:szCs w:val="40"/>
               </w:rPr>
-              <w:t>)</w:t>
-            </w:r>
-            <w:proofErr w:type="gramStart"/>
-            <w:r>
-              <w:rPr>
-                <w:rFonts w:ascii="BRH Malayalam Extra" w:hAnsi="BRH Malayalam Extra" w:cs="BRH Malayalam Extra"/>
-                <w:color w:val="000000"/>
-                <w:sz w:val="32"/>
-                <w:szCs w:val="40"/>
-              </w:rPr>
-              <w:t>-  Apy</w:t>
-            </w:r>
-            <w:proofErr w:type="gramEnd"/>
-            <w:r>
-              <w:rPr>
-                <w:rFonts w:ascii="BRH Malayalam Extra" w:hAnsi="BRH Malayalam Extra" w:cs="BRH Malayalam Extra"/>
-                <w:color w:val="000000"/>
-                <w:sz w:val="32"/>
-                <w:szCs w:val="40"/>
-              </w:rPr>
-              <w:t>—btZx | q£</w:t>
+              <w:t>)-  Apy—btZx | q£</w:t>
             </w:r>
             <w:r>
               <w:rPr>
@@ -23228,27 +22303,7 @@
                 <w:sz w:val="32"/>
                 <w:szCs w:val="40"/>
               </w:rPr>
-              <w:t>)</w:t>
-            </w:r>
-            <w:proofErr w:type="gramStart"/>
-            <w:r>
-              <w:rPr>
-                <w:rFonts w:ascii="BRH Malayalam Extra" w:hAnsi="BRH Malayalam Extra" w:cs="BRH Malayalam Extra"/>
-                <w:color w:val="000000"/>
-                <w:sz w:val="32"/>
-                <w:szCs w:val="40"/>
-              </w:rPr>
-              <w:t>-  q</w:t>
-            </w:r>
-            <w:proofErr w:type="gramEnd"/>
-            <w:r>
-              <w:rPr>
-                <w:rFonts w:ascii="BRH Malayalam Extra" w:hAnsi="BRH Malayalam Extra" w:cs="BRH Malayalam Extra"/>
-                <w:color w:val="000000"/>
-                <w:sz w:val="32"/>
-                <w:szCs w:val="40"/>
-              </w:rPr>
-              <w:t>£</w:t>
+              <w:t>)-  q£</w:t>
             </w:r>
             <w:r>
               <w:rPr>
@@ -23761,27 +22816,7 @@
                 <w:sz w:val="32"/>
                 <w:szCs w:val="40"/>
               </w:rPr>
-              <w:t>)</w:t>
-            </w:r>
-            <w:proofErr w:type="gramStart"/>
-            <w:r>
-              <w:rPr>
-                <w:rFonts w:ascii="BRH Malayalam Extra" w:hAnsi="BRH Malayalam Extra" w:cs="BRH Malayalam Extra"/>
-                <w:color w:val="000000"/>
-                <w:sz w:val="32"/>
-                <w:szCs w:val="40"/>
-              </w:rPr>
-              <w:t>-  q</w:t>
-            </w:r>
-            <w:proofErr w:type="gramEnd"/>
-            <w:r>
-              <w:rPr>
-                <w:rFonts w:ascii="BRH Malayalam Extra" w:hAnsi="BRH Malayalam Extra" w:cs="BRH Malayalam Extra"/>
-                <w:color w:val="000000"/>
-                <w:sz w:val="32"/>
-                <w:szCs w:val="40"/>
-              </w:rPr>
-              <w:t>£</w:t>
+              <w:t>)-  q£</w:t>
             </w:r>
             <w:r>
               <w:rPr>
@@ -24077,27 +23112,7 @@
                 <w:sz w:val="32"/>
                 <w:szCs w:val="40"/>
               </w:rPr>
-              <w:t>)</w:t>
-            </w:r>
-            <w:proofErr w:type="gramStart"/>
-            <w:r>
-              <w:rPr>
-                <w:rFonts w:ascii="BRH Malayalam Extra" w:hAnsi="BRH Malayalam Extra" w:cs="BRH Malayalam Extra"/>
-                <w:color w:val="000000"/>
-                <w:sz w:val="32"/>
-                <w:szCs w:val="40"/>
-              </w:rPr>
-              <w:t>-  ¥</w:t>
-            </w:r>
-            <w:proofErr w:type="gramEnd"/>
-            <w:r>
-              <w:rPr>
-                <w:rFonts w:ascii="BRH Malayalam Extra" w:hAnsi="BRH Malayalam Extra" w:cs="BRH Malayalam Extra"/>
-                <w:color w:val="000000"/>
-                <w:sz w:val="32"/>
-                <w:szCs w:val="40"/>
-              </w:rPr>
-              <w:t>b</w:t>
+              <w:t>)-  ¥b</w:t>
             </w:r>
             <w:r>
               <w:rPr>
@@ -24505,27 +23520,7 @@
                 <w:sz w:val="32"/>
                 <w:szCs w:val="40"/>
               </w:rPr>
-              <w:t>)</w:t>
-            </w:r>
-            <w:proofErr w:type="gramStart"/>
-            <w:r>
-              <w:rPr>
-                <w:rFonts w:ascii="BRH Malayalam Extra" w:hAnsi="BRH Malayalam Extra" w:cs="BRH Malayalam Extra"/>
-                <w:color w:val="000000"/>
-                <w:sz w:val="32"/>
-                <w:szCs w:val="40"/>
-              </w:rPr>
-              <w:t>-  ¥</w:t>
-            </w:r>
-            <w:proofErr w:type="gramEnd"/>
-            <w:r>
-              <w:rPr>
-                <w:rFonts w:ascii="BRH Malayalam Extra" w:hAnsi="BRH Malayalam Extra" w:cs="BRH Malayalam Extra"/>
-                <w:color w:val="000000"/>
-                <w:sz w:val="32"/>
-                <w:szCs w:val="40"/>
-              </w:rPr>
-              <w:t>b</w:t>
+              <w:t>)-  ¥b</w:t>
             </w:r>
             <w:r>
               <w:rPr>
@@ -24649,30 +23644,18 @@
                 <w:szCs w:val="40"/>
                 <w:highlight w:val="green"/>
               </w:rPr>
-              <w:t>(³</w:t>
-            </w:r>
-            <w:proofErr w:type="gramStart"/>
-            <w:r>
-              <w:rPr>
-                <w:rFonts w:ascii="BRH Malayalam Extra" w:hAnsi="BRH Malayalam Extra" w:cs="BRH Malayalam Extra"/>
-                <w:color w:val="000000"/>
-                <w:sz w:val="32"/>
+              <w:t>(³§)</w:t>
+            </w:r>
+            <w:r>
+              <w:rPr>
+                <w:rFonts w:ascii="BRH Malayalam Extra" w:hAnsi="BRH Malayalam Extra" w:cs="BRH Malayalam Extra"/>
+                <w:color w:val="000000"/>
+                <w:sz w:val="26"/>
                 <w:szCs w:val="40"/>
                 <w:highlight w:val="green"/>
               </w:rPr>
-              <w:t>§)</w:t>
-            </w:r>
-            <w:r>
-              <w:rPr>
-                <w:rFonts w:ascii="BRH Malayalam Extra" w:hAnsi="BRH Malayalam Extra" w:cs="BRH Malayalam Extra"/>
-                <w:color w:val="000000"/>
-                <w:sz w:val="26"/>
-                <w:szCs w:val="40"/>
-                <w:highlight w:val="green"/>
-              </w:rPr>
               <w:t>––</w:t>
             </w:r>
-            <w:proofErr w:type="gramEnd"/>
             <w:r>
               <w:rPr>
                 <w:rFonts w:ascii="BRH Malayalam Extra" w:hAnsi="BRH Malayalam Extra" w:cs="BRH Malayalam Extra"/>
@@ -24966,19 +23949,8 @@
                 <w:sz w:val="32"/>
                 <w:szCs w:val="40"/>
               </w:rPr>
-              <w:t>)</w:t>
-            </w:r>
-            <w:proofErr w:type="gramStart"/>
-            <w:r>
-              <w:rPr>
-                <w:rFonts w:ascii="BRH Malayalam Extra" w:hAnsi="BRH Malayalam Extra" w:cs="BRH Malayalam Extra"/>
-                <w:color w:val="000000"/>
-                <w:sz w:val="32"/>
-                <w:szCs w:val="40"/>
-              </w:rPr>
-              <w:t>-  j</w:t>
-            </w:r>
-            <w:proofErr w:type="gramEnd"/>
+              <w:t>)-  j</w:t>
+            </w:r>
             <w:r>
               <w:rPr>
                 <w:rFonts w:ascii="BRH Malayalam Extra" w:hAnsi="BRH Malayalam Extra" w:cs="BRH Malayalam Extra"/>
@@ -25203,19 +24175,8 @@
                 <w:sz w:val="32"/>
                 <w:szCs w:val="40"/>
               </w:rPr>
-              <w:t>)</w:t>
-            </w:r>
-            <w:proofErr w:type="gramStart"/>
-            <w:r>
-              <w:rPr>
-                <w:rFonts w:ascii="BRH Malayalam Extra" w:hAnsi="BRH Malayalam Extra" w:cs="BRH Malayalam Extra"/>
-                <w:color w:val="000000"/>
-                <w:sz w:val="32"/>
-                <w:szCs w:val="40"/>
-              </w:rPr>
-              <w:t>-  j</w:t>
-            </w:r>
-            <w:proofErr w:type="gramEnd"/>
+              <w:t>)-  j</w:t>
+            </w:r>
             <w:r>
               <w:rPr>
                 <w:rFonts w:ascii="BRH Malayalam Extra" w:hAnsi="BRH Malayalam Extra" w:cs="BRH Malayalam Extra"/>
@@ -25454,19 +24415,8 @@
                 <w:sz w:val="32"/>
                 <w:szCs w:val="40"/>
               </w:rPr>
-              <w:t>)</w:t>
-            </w:r>
-            <w:proofErr w:type="gramStart"/>
-            <w:r>
-              <w:rPr>
-                <w:rFonts w:ascii="BRH Malayalam Extra" w:hAnsi="BRH Malayalam Extra" w:cs="BRH Malayalam Extra"/>
-                <w:color w:val="000000"/>
-                <w:sz w:val="32"/>
-                <w:szCs w:val="40"/>
-              </w:rPr>
-              <w:t>-  öe</w:t>
-            </w:r>
-            <w:proofErr w:type="gramEnd"/>
+              <w:t>)-  öe</w:t>
+            </w:r>
             <w:r>
               <w:rPr>
                 <w:rFonts w:ascii="BRH Malayalam Extra" w:hAnsi="BRH Malayalam Extra" w:cs="BRH Malayalam Extra"/>
@@ -25733,19 +24683,8 @@
                 <w:sz w:val="32"/>
                 <w:szCs w:val="40"/>
               </w:rPr>
-              <w:t>)</w:t>
-            </w:r>
-            <w:proofErr w:type="gramStart"/>
-            <w:r>
-              <w:rPr>
-                <w:rFonts w:ascii="BRH Malayalam Extra" w:hAnsi="BRH Malayalam Extra" w:cs="BRH Malayalam Extra"/>
-                <w:color w:val="000000"/>
-                <w:sz w:val="32"/>
-                <w:szCs w:val="40"/>
-              </w:rPr>
-              <w:t>-  öe</w:t>
-            </w:r>
-            <w:proofErr w:type="gramEnd"/>
+              <w:t>)-  öe</w:t>
+            </w:r>
             <w:r>
               <w:rPr>
                 <w:rFonts w:ascii="BRH Malayalam Extra" w:hAnsi="BRH Malayalam Extra" w:cs="BRH Malayalam Extra"/>
@@ -26019,19 +24958,8 @@
                 <w:sz w:val="32"/>
                 <w:szCs w:val="40"/>
               </w:rPr>
-              <w:t>)</w:t>
-            </w:r>
-            <w:proofErr w:type="gramStart"/>
-            <w:r>
-              <w:rPr>
-                <w:rFonts w:ascii="BRH Malayalam Extra" w:hAnsi="BRH Malayalam Extra" w:cs="BRH Malayalam Extra"/>
-                <w:color w:val="000000"/>
-                <w:sz w:val="32"/>
-                <w:szCs w:val="40"/>
-              </w:rPr>
-              <w:t>-  C</w:t>
-            </w:r>
-            <w:proofErr w:type="gramEnd"/>
+              <w:t>)-  C</w:t>
+            </w:r>
             <w:r>
               <w:rPr>
                 <w:rFonts w:ascii="BRH Malayalam Extra" w:hAnsi="BRH Malayalam Extra" w:cs="BRH Malayalam Extra"/>
@@ -26274,19 +25202,8 @@
                 <w:sz w:val="32"/>
                 <w:szCs w:val="40"/>
               </w:rPr>
-              <w:t>)</w:t>
-            </w:r>
-            <w:proofErr w:type="gramStart"/>
-            <w:r>
-              <w:rPr>
-                <w:rFonts w:ascii="BRH Malayalam Extra" w:hAnsi="BRH Malayalam Extra" w:cs="BRH Malayalam Extra"/>
-                <w:color w:val="000000"/>
-                <w:sz w:val="32"/>
-                <w:szCs w:val="40"/>
-              </w:rPr>
-              <w:t>-  C</w:t>
-            </w:r>
-            <w:proofErr w:type="gramEnd"/>
+              <w:t>)-  C</w:t>
+            </w:r>
             <w:r>
               <w:rPr>
                 <w:rFonts w:ascii="BRH Malayalam Extra" w:hAnsi="BRH Malayalam Extra" w:cs="BRH Malayalam Extra"/>
@@ -26534,19 +25451,8 @@
                 <w:sz w:val="32"/>
                 <w:szCs w:val="40"/>
               </w:rPr>
-              <w:t>)</w:t>
-            </w:r>
-            <w:proofErr w:type="gramStart"/>
-            <w:r>
-              <w:rPr>
-                <w:rFonts w:ascii="BRH Malayalam Extra" w:hAnsi="BRH Malayalam Extra" w:cs="BRH Malayalam Extra"/>
-                <w:color w:val="000000"/>
-                <w:sz w:val="32"/>
-                <w:szCs w:val="40"/>
-              </w:rPr>
-              <w:t>-  C</w:t>
-            </w:r>
-            <w:proofErr w:type="gramEnd"/>
+              <w:t>)-  C</w:t>
+            </w:r>
             <w:r>
               <w:rPr>
                 <w:rFonts w:ascii="BRH Malayalam Extra" w:hAnsi="BRH Malayalam Extra" w:cs="BRH Malayalam Extra"/>
@@ -26789,19 +25695,8 @@
                 <w:sz w:val="32"/>
                 <w:szCs w:val="40"/>
               </w:rPr>
-              <w:t>)</w:t>
-            </w:r>
-            <w:proofErr w:type="gramStart"/>
-            <w:r>
-              <w:rPr>
-                <w:rFonts w:ascii="BRH Malayalam Extra" w:hAnsi="BRH Malayalam Extra" w:cs="BRH Malayalam Extra"/>
-                <w:color w:val="000000"/>
-                <w:sz w:val="32"/>
-                <w:szCs w:val="40"/>
-              </w:rPr>
-              <w:t>-  C</w:t>
-            </w:r>
-            <w:proofErr w:type="gramEnd"/>
+              <w:t>)-  C</w:t>
+            </w:r>
             <w:r>
               <w:rPr>
                 <w:rFonts w:ascii="BRH Malayalam Extra" w:hAnsi="BRH Malayalam Extra" w:cs="BRH Malayalam Extra"/>
@@ -27027,17 +25922,7 @@
           <w:szCs w:val="32"/>
           <w:u w:val="single"/>
         </w:rPr>
-        <w:t>2.</w:t>
-      </w:r>
-      <w:r>
-        <w:rPr>
-          <w:b/>
-          <w:bCs/>
-          <w:sz w:val="32"/>
-          <w:szCs w:val="32"/>
-          <w:u w:val="single"/>
-        </w:rPr>
-        <w:t>6</w:t>
+        <w:t>2.6</w:t>
       </w:r>
       <w:r>
         <w:rPr>
@@ -27077,27 +25962,7 @@
           <w:szCs w:val="32"/>
           <w:u w:val="single"/>
         </w:rPr>
-        <w:t xml:space="preserve"> prior to 31st </w:t>
-      </w:r>
-      <w:r>
-        <w:rPr>
-          <w:b/>
-          <w:bCs/>
-          <w:sz w:val="32"/>
-          <w:szCs w:val="32"/>
-          <w:u w:val="single"/>
-        </w:rPr>
-        <w:t>Aug</w:t>
-      </w:r>
-      <w:r>
-        <w:rPr>
-          <w:b/>
-          <w:bCs/>
-          <w:sz w:val="32"/>
-          <w:szCs w:val="32"/>
-          <w:u w:val="single"/>
-        </w:rPr>
-        <w:t xml:space="preserve"> 2022</w:t>
+        <w:t xml:space="preserve"> prior to 31st Aug 2022</w:t>
       </w:r>
     </w:p>
     <w:p>
@@ -27118,27 +25983,7 @@
           <w:sz w:val="28"/>
           <w:szCs w:val="32"/>
         </w:rPr>
-        <w:t>(</w:t>
-      </w:r>
-      <w:proofErr w:type="gramStart"/>
-      <w:r>
-        <w:rPr>
-          <w:b/>
-          <w:bCs/>
-          <w:sz w:val="28"/>
-          <w:szCs w:val="32"/>
-        </w:rPr>
-        <w:t>ignore</w:t>
-      </w:r>
-      <w:proofErr w:type="gramEnd"/>
-      <w:r>
-        <w:rPr>
-          <w:b/>
-          <w:bCs/>
-          <w:sz w:val="28"/>
-          <w:szCs w:val="32"/>
-        </w:rPr>
-        <w:t xml:space="preserve"> those which are already incorporated in your book’s version and date)</w:t>
+        <w:t>(ignore those which are already incorporated in your book’s version and date)</w:t>
       </w:r>
     </w:p>
     <w:tbl>

</xml_diff>

<commit_message>
nmv 20 09 2023
</commit_message>
<xml_diff>
--- a/TS Jatai Ghanam Project/TS 2.6/TS 2.6 Jatai Malayalam Corrections.docx
+++ b/TS Jatai Ghanam Project/TS 2.6/TS 2.6 Jatai Malayalam Corrections.docx
@@ -178,7 +178,27 @@
           <w:sz w:val="28"/>
           <w:szCs w:val="32"/>
         </w:rPr>
-        <w:t>(ignore those which are already incorporated in your book’s version and date)</w:t>
+        <w:t>(</w:t>
+      </w:r>
+      <w:proofErr w:type="gramStart"/>
+      <w:r>
+        <w:rPr>
+          <w:b/>
+          <w:bCs/>
+          <w:sz w:val="28"/>
+          <w:szCs w:val="32"/>
+        </w:rPr>
+        <w:t>ignore</w:t>
+      </w:r>
+      <w:proofErr w:type="gramEnd"/>
+      <w:r>
+        <w:rPr>
+          <w:b/>
+          <w:bCs/>
+          <w:sz w:val="28"/>
+          <w:szCs w:val="32"/>
+        </w:rPr>
+        <w:t xml:space="preserve"> those which are already incorporated in your book’s version and date)</w:t>
       </w:r>
     </w:p>
     <w:tbl>
@@ -389,7 +409,27 @@
                 <w:sz w:val="32"/>
                 <w:szCs w:val="40"/>
               </w:rPr>
-              <w:t>)-  CZy— | AsÜ—ËI |</w:t>
+              <w:t>)</w:t>
+            </w:r>
+            <w:proofErr w:type="gramStart"/>
+            <w:r>
+              <w:rPr>
+                <w:rFonts w:ascii="BRH Malayalam Extra" w:hAnsi="BRH Malayalam Extra" w:cs="BRH Malayalam Extra"/>
+                <w:color w:val="000000"/>
+                <w:sz w:val="32"/>
+                <w:szCs w:val="40"/>
+              </w:rPr>
+              <w:t>-  CZy</w:t>
+            </w:r>
+            <w:proofErr w:type="gramEnd"/>
+            <w:r>
+              <w:rPr>
+                <w:rFonts w:ascii="BRH Malayalam Extra" w:hAnsi="BRH Malayalam Extra" w:cs="BRH Malayalam Extra"/>
+                <w:color w:val="000000"/>
+                <w:sz w:val="32"/>
+                <w:szCs w:val="40"/>
+              </w:rPr>
+              <w:t>— | AsÜ—ËI |</w:t>
             </w:r>
           </w:p>
           <w:p>
@@ -588,7 +628,27 @@
                 <w:sz w:val="32"/>
                 <w:szCs w:val="40"/>
               </w:rPr>
-              <w:t>)-  CZy— | AsÜ—ËI |</w:t>
+              <w:t>)</w:t>
+            </w:r>
+            <w:proofErr w:type="gramStart"/>
+            <w:r>
+              <w:rPr>
+                <w:rFonts w:ascii="BRH Malayalam Extra" w:hAnsi="BRH Malayalam Extra" w:cs="BRH Malayalam Extra"/>
+                <w:color w:val="000000"/>
+                <w:sz w:val="32"/>
+                <w:szCs w:val="40"/>
+              </w:rPr>
+              <w:t>-  CZy</w:t>
+            </w:r>
+            <w:proofErr w:type="gramEnd"/>
+            <w:r>
+              <w:rPr>
+                <w:rFonts w:ascii="BRH Malayalam Extra" w:hAnsi="BRH Malayalam Extra" w:cs="BRH Malayalam Extra"/>
+                <w:color w:val="000000"/>
+                <w:sz w:val="32"/>
+                <w:szCs w:val="40"/>
+              </w:rPr>
+              <w:t>— | AsÜ—ËI |</w:t>
             </w:r>
           </w:p>
           <w:p>
@@ -675,7 +735,7 @@
               <w:autoSpaceDE w:val="0"/>
               <w:autoSpaceDN w:val="0"/>
               <w:adjustRightInd w:val="0"/>
-              <w:spacing w:line="240" w:lineRule="auto"/>
+              <w:spacing w:before="0" w:line="240" w:lineRule="auto"/>
               <w:rPr>
                 <w:rFonts w:ascii="BRH Malayalam Extra" w:hAnsi="BRH Malayalam Extra" w:cs="BRH Malayalam Extra"/>
                 <w:color w:val="000000"/>
@@ -792,8 +852,19 @@
                 <w:sz w:val="32"/>
                 <w:szCs w:val="40"/>
               </w:rPr>
-              <w:t>)-  A</w:t>
-            </w:r>
+              <w:t>)</w:t>
+            </w:r>
+            <w:proofErr w:type="gramStart"/>
+            <w:r>
+              <w:rPr>
+                <w:rFonts w:ascii="BRH Malayalam Extra" w:hAnsi="BRH Malayalam Extra" w:cs="BRH Malayalam Extra"/>
+                <w:color w:val="000000"/>
+                <w:sz w:val="32"/>
+                <w:szCs w:val="40"/>
+              </w:rPr>
+              <w:t>-  A</w:t>
+            </w:r>
+            <w:proofErr w:type="gramEnd"/>
             <w:r>
               <w:rPr>
                 <w:rFonts w:ascii="BRH Malayalam Extra" w:hAnsi="BRH Malayalam Extra" w:cs="BRH Malayalam Extra"/>
@@ -847,7 +918,7 @@
               <w:autoSpaceDE w:val="0"/>
               <w:autoSpaceDN w:val="0"/>
               <w:adjustRightInd w:val="0"/>
-              <w:spacing w:line="240" w:lineRule="auto"/>
+              <w:spacing w:before="0" w:line="240" w:lineRule="auto"/>
               <w:rPr>
                 <w:rFonts w:ascii="BRH Malayalam Extra" w:hAnsi="BRH Malayalam Extra" w:cs="BRH Malayalam Extra"/>
                 <w:color w:val="000000"/>
@@ -991,7 +1062,7 @@
               <w:autoSpaceDE w:val="0"/>
               <w:autoSpaceDN w:val="0"/>
               <w:adjustRightInd w:val="0"/>
-              <w:spacing w:line="240" w:lineRule="auto"/>
+              <w:spacing w:before="0" w:line="240" w:lineRule="auto"/>
               <w:rPr>
                 <w:rFonts w:ascii="BRH Malayalam Extra" w:hAnsi="BRH Malayalam Extra" w:cs="BRH Malayalam Extra"/>
                 <w:color w:val="000000"/>
@@ -1108,7 +1179,27 @@
                 <w:sz w:val="32"/>
                 <w:szCs w:val="40"/>
               </w:rPr>
-              <w:t>)-  BRõ—hx</w:t>
+              <w:t>)</w:t>
+            </w:r>
+            <w:proofErr w:type="gramStart"/>
+            <w:r>
+              <w:rPr>
+                <w:rFonts w:ascii="BRH Malayalam Extra" w:hAnsi="BRH Malayalam Extra" w:cs="BRH Malayalam Extra"/>
+                <w:color w:val="000000"/>
+                <w:sz w:val="32"/>
+                <w:szCs w:val="40"/>
+              </w:rPr>
+              <w:t>-  BRõ</w:t>
+            </w:r>
+            <w:proofErr w:type="gramEnd"/>
+            <w:r>
+              <w:rPr>
+                <w:rFonts w:ascii="BRH Malayalam Extra" w:hAnsi="BRH Malayalam Extra" w:cs="BRH Malayalam Extra"/>
+                <w:color w:val="000000"/>
+                <w:sz w:val="32"/>
+                <w:szCs w:val="40"/>
+              </w:rPr>
+              <w:t>—hx</w:t>
             </w:r>
             <w:r>
               <w:rPr>
@@ -1181,7 +1272,7 @@
               <w:autoSpaceDE w:val="0"/>
               <w:autoSpaceDN w:val="0"/>
               <w:adjustRightInd w:val="0"/>
-              <w:spacing w:line="240" w:lineRule="auto"/>
+              <w:spacing w:before="0" w:line="240" w:lineRule="auto"/>
               <w:rPr>
                 <w:rFonts w:ascii="BRH Malayalam Extra" w:hAnsi="BRH Malayalam Extra" w:cs="BRH Malayalam Extra"/>
                 <w:color w:val="000000"/>
@@ -1288,7 +1379,7 @@
               <w:autoSpaceDE w:val="0"/>
               <w:autoSpaceDN w:val="0"/>
               <w:adjustRightInd w:val="0"/>
-              <w:spacing w:line="240" w:lineRule="auto"/>
+              <w:spacing w:before="0" w:line="240" w:lineRule="auto"/>
               <w:rPr>
                 <w:rFonts w:ascii="BRH Malayalam Extra" w:hAnsi="BRH Malayalam Extra" w:cs="BRH Malayalam Extra"/>
                 <w:color w:val="000000"/>
@@ -1395,7 +1486,7 @@
               <w:autoSpaceDE w:val="0"/>
               <w:autoSpaceDN w:val="0"/>
               <w:adjustRightInd w:val="0"/>
-              <w:spacing w:line="240" w:lineRule="auto"/>
+              <w:spacing w:before="0" w:line="240" w:lineRule="auto"/>
               <w:rPr>
                 <w:rFonts w:ascii="BRH Malayalam Extra" w:hAnsi="BRH Malayalam Extra" w:cs="BRH Malayalam Extra"/>
                 <w:color w:val="000000"/>
@@ -1512,7 +1603,27 @@
                 <w:sz w:val="32"/>
                 <w:szCs w:val="40"/>
               </w:rPr>
-              <w:t>)-  BRõ—hx</w:t>
+              <w:t>)</w:t>
+            </w:r>
+            <w:proofErr w:type="gramStart"/>
+            <w:r>
+              <w:rPr>
+                <w:rFonts w:ascii="BRH Malayalam Extra" w:hAnsi="BRH Malayalam Extra" w:cs="BRH Malayalam Extra"/>
+                <w:color w:val="000000"/>
+                <w:sz w:val="32"/>
+                <w:szCs w:val="40"/>
+              </w:rPr>
+              <w:t>-  BRõ</w:t>
+            </w:r>
+            <w:proofErr w:type="gramEnd"/>
+            <w:r>
+              <w:rPr>
+                <w:rFonts w:ascii="BRH Malayalam Extra" w:hAnsi="BRH Malayalam Extra" w:cs="BRH Malayalam Extra"/>
+                <w:color w:val="000000"/>
+                <w:sz w:val="32"/>
+                <w:szCs w:val="40"/>
+              </w:rPr>
+              <w:t>—hx</w:t>
             </w:r>
             <w:r>
               <w:rPr>
@@ -1549,7 +1660,7 @@
               <w:autoSpaceDE w:val="0"/>
               <w:autoSpaceDN w:val="0"/>
               <w:adjustRightInd w:val="0"/>
-              <w:spacing w:line="240" w:lineRule="auto"/>
+              <w:spacing w:before="0" w:line="240" w:lineRule="auto"/>
               <w:rPr>
                 <w:rFonts w:cs="BRH Malayalam Extra"/>
                 <w:szCs w:val="40"/>
@@ -1648,7 +1759,7 @@
               <w:autoSpaceDE w:val="0"/>
               <w:autoSpaceDN w:val="0"/>
               <w:adjustRightInd w:val="0"/>
-              <w:spacing w:line="240" w:lineRule="auto"/>
+              <w:spacing w:before="0" w:line="240" w:lineRule="auto"/>
               <w:rPr>
                 <w:rFonts w:ascii="BRH Malayalam Extra" w:hAnsi="BRH Malayalam Extra" w:cs="BRH Malayalam Extra"/>
                 <w:color w:val="000000"/>
@@ -1765,8 +1876,19 @@
                 <w:sz w:val="32"/>
                 <w:szCs w:val="40"/>
               </w:rPr>
-              <w:t>)-  A</w:t>
-            </w:r>
+              <w:t>)</w:t>
+            </w:r>
+            <w:proofErr w:type="gramStart"/>
+            <w:r>
+              <w:rPr>
+                <w:rFonts w:ascii="BRH Malayalam Extra" w:hAnsi="BRH Malayalam Extra" w:cs="BRH Malayalam Extra"/>
+                <w:color w:val="000000"/>
+                <w:sz w:val="32"/>
+                <w:szCs w:val="40"/>
+              </w:rPr>
+              <w:t>-  A</w:t>
+            </w:r>
+            <w:proofErr w:type="gramEnd"/>
             <w:r>
               <w:rPr>
                 <w:rFonts w:ascii="BRH Malayalam Extra" w:hAnsi="BRH Malayalam Extra" w:cs="BRH Malayalam Extra"/>
@@ -1811,7 +1933,7 @@
               <w:autoSpaceDE w:val="0"/>
               <w:autoSpaceDN w:val="0"/>
               <w:adjustRightInd w:val="0"/>
-              <w:spacing w:line="240" w:lineRule="auto"/>
+              <w:spacing w:before="0" w:line="240" w:lineRule="auto"/>
               <w:rPr>
                 <w:rFonts w:ascii="BRH Malayalam Extra" w:hAnsi="BRH Malayalam Extra" w:cs="BRH Malayalam Extra"/>
                 <w:color w:val="000000"/>
@@ -1917,7 +2039,7 @@
               <w:autoSpaceDE w:val="0"/>
               <w:autoSpaceDN w:val="0"/>
               <w:adjustRightInd w:val="0"/>
-              <w:spacing w:line="240" w:lineRule="auto"/>
+              <w:spacing w:before="0" w:line="240" w:lineRule="auto"/>
               <w:rPr>
                 <w:rFonts w:ascii="BRH Malayalam Extra" w:hAnsi="BRH Malayalam Extra" w:cs="BRH Malayalam Extra"/>
                 <w:color w:val="000000"/>
@@ -1960,7 +2082,7 @@
               <w:autoSpaceDE w:val="0"/>
               <w:autoSpaceDN w:val="0"/>
               <w:adjustRightInd w:val="0"/>
-              <w:spacing w:line="240" w:lineRule="auto"/>
+              <w:spacing w:before="0" w:line="240" w:lineRule="auto"/>
               <w:rPr>
                 <w:rFonts w:ascii="BRH Malayalam Extra" w:hAnsi="BRH Malayalam Extra" w:cs="BRH Malayalam Extra"/>
                 <w:color w:val="000000"/>
@@ -2077,7 +2199,27 @@
                 <w:sz w:val="32"/>
                 <w:szCs w:val="40"/>
               </w:rPr>
-              <w:t>)-  BRõ—hx</w:t>
+              <w:t>)</w:t>
+            </w:r>
+            <w:proofErr w:type="gramStart"/>
+            <w:r>
+              <w:rPr>
+                <w:rFonts w:ascii="BRH Malayalam Extra" w:hAnsi="BRH Malayalam Extra" w:cs="BRH Malayalam Extra"/>
+                <w:color w:val="000000"/>
+                <w:sz w:val="32"/>
+                <w:szCs w:val="40"/>
+              </w:rPr>
+              <w:t>-  BRõ</w:t>
+            </w:r>
+            <w:proofErr w:type="gramEnd"/>
+            <w:r>
+              <w:rPr>
+                <w:rFonts w:ascii="BRH Malayalam Extra" w:hAnsi="BRH Malayalam Extra" w:cs="BRH Malayalam Extra"/>
+                <w:color w:val="000000"/>
+                <w:sz w:val="32"/>
+                <w:szCs w:val="40"/>
+              </w:rPr>
+              <w:t>—hx</w:t>
             </w:r>
             <w:r>
               <w:rPr>
@@ -2141,7 +2283,7 @@
               <w:autoSpaceDE w:val="0"/>
               <w:autoSpaceDN w:val="0"/>
               <w:adjustRightInd w:val="0"/>
-              <w:spacing w:line="240" w:lineRule="auto"/>
+              <w:spacing w:before="0" w:line="240" w:lineRule="auto"/>
               <w:rPr>
                 <w:rFonts w:ascii="BRH Malayalam Extra" w:hAnsi="BRH Malayalam Extra" w:cs="BRH Malayalam Extra"/>
                 <w:color w:val="000000"/>
@@ -2313,7 +2455,7 @@
               <w:autoSpaceDE w:val="0"/>
               <w:autoSpaceDN w:val="0"/>
               <w:adjustRightInd w:val="0"/>
-              <w:spacing w:line="240" w:lineRule="auto"/>
+              <w:spacing w:before="0" w:line="240" w:lineRule="auto"/>
               <w:rPr>
                 <w:rFonts w:ascii="BRH Malayalam Extra" w:hAnsi="BRH Malayalam Extra" w:cs="BRH Malayalam Extra"/>
                 <w:color w:val="000000"/>
@@ -2430,7 +2572,27 @@
                 <w:sz w:val="32"/>
                 <w:szCs w:val="40"/>
               </w:rPr>
-              <w:t>)-  BRõ—hx</w:t>
+              <w:t>)</w:t>
+            </w:r>
+            <w:proofErr w:type="gramStart"/>
+            <w:r>
+              <w:rPr>
+                <w:rFonts w:ascii="BRH Malayalam Extra" w:hAnsi="BRH Malayalam Extra" w:cs="BRH Malayalam Extra"/>
+                <w:color w:val="000000"/>
+                <w:sz w:val="32"/>
+                <w:szCs w:val="40"/>
+              </w:rPr>
+              <w:t>-  BRõ</w:t>
+            </w:r>
+            <w:proofErr w:type="gramEnd"/>
+            <w:r>
+              <w:rPr>
+                <w:rFonts w:ascii="BRH Malayalam Extra" w:hAnsi="BRH Malayalam Extra" w:cs="BRH Malayalam Extra"/>
+                <w:color w:val="000000"/>
+                <w:sz w:val="32"/>
+                <w:szCs w:val="40"/>
+              </w:rPr>
+              <w:t>—hx</w:t>
             </w:r>
             <w:r>
               <w:rPr>
@@ -2458,7 +2620,7 @@
               <w:autoSpaceDE w:val="0"/>
               <w:autoSpaceDN w:val="0"/>
               <w:adjustRightInd w:val="0"/>
-              <w:spacing w:line="240" w:lineRule="auto"/>
+              <w:spacing w:before="0" w:line="240" w:lineRule="auto"/>
               <w:rPr>
                 <w:rFonts w:cs="BRH Malayalam Extra"/>
                 <w:szCs w:val="40"/>
@@ -2680,7 +2842,27 @@
                 <w:sz w:val="32"/>
                 <w:szCs w:val="40"/>
               </w:rPr>
-              <w:t>)-  CZy— | e¡</w:t>
+              <w:t>)</w:t>
+            </w:r>
+            <w:proofErr w:type="gramStart"/>
+            <w:r>
+              <w:rPr>
+                <w:rFonts w:ascii="BRH Malayalam Extra" w:hAnsi="BRH Malayalam Extra" w:cs="BRH Malayalam Extra"/>
+                <w:color w:val="000000"/>
+                <w:sz w:val="32"/>
+                <w:szCs w:val="40"/>
+              </w:rPr>
+              <w:t>-  CZy</w:t>
+            </w:r>
+            <w:proofErr w:type="gramEnd"/>
+            <w:r>
+              <w:rPr>
+                <w:rFonts w:ascii="BRH Malayalam Extra" w:hAnsi="BRH Malayalam Extra" w:cs="BRH Malayalam Extra"/>
+                <w:color w:val="000000"/>
+                <w:sz w:val="32"/>
+                <w:szCs w:val="40"/>
+              </w:rPr>
+              <w:t>— | e¡</w:t>
             </w:r>
             <w:r>
               <w:rPr>
@@ -3047,7 +3229,27 @@
                 <w:sz w:val="32"/>
                 <w:szCs w:val="40"/>
               </w:rPr>
-              <w:t>)-  e¡</w:t>
+              <w:t>)</w:t>
+            </w:r>
+            <w:proofErr w:type="gramStart"/>
+            <w:r>
+              <w:rPr>
+                <w:rFonts w:ascii="BRH Malayalam Extra" w:hAnsi="BRH Malayalam Extra" w:cs="BRH Malayalam Extra"/>
+                <w:color w:val="000000"/>
+                <w:sz w:val="32"/>
+                <w:szCs w:val="40"/>
+              </w:rPr>
+              <w:t>-  e</w:t>
+            </w:r>
+            <w:proofErr w:type="gramEnd"/>
+            <w:r>
+              <w:rPr>
+                <w:rFonts w:ascii="BRH Malayalam Extra" w:hAnsi="BRH Malayalam Extra" w:cs="BRH Malayalam Extra"/>
+                <w:color w:val="000000"/>
+                <w:sz w:val="32"/>
+                <w:szCs w:val="40"/>
+              </w:rPr>
+              <w:t>¡</w:t>
             </w:r>
             <w:r>
               <w:rPr>
@@ -3605,7 +3807,27 @@
                 <w:sz w:val="32"/>
                 <w:szCs w:val="40"/>
               </w:rPr>
-              <w:t>)-  e¡</w:t>
+              <w:t>)</w:t>
+            </w:r>
+            <w:proofErr w:type="gramStart"/>
+            <w:r>
+              <w:rPr>
+                <w:rFonts w:ascii="BRH Malayalam Extra" w:hAnsi="BRH Malayalam Extra" w:cs="BRH Malayalam Extra"/>
+                <w:color w:val="000000"/>
+                <w:sz w:val="32"/>
+                <w:szCs w:val="40"/>
+              </w:rPr>
+              <w:t>-  e</w:t>
+            </w:r>
+            <w:proofErr w:type="gramEnd"/>
+            <w:r>
+              <w:rPr>
+                <w:rFonts w:ascii="BRH Malayalam Extra" w:hAnsi="BRH Malayalam Extra" w:cs="BRH Malayalam Extra"/>
+                <w:color w:val="000000"/>
+                <w:sz w:val="32"/>
+                <w:szCs w:val="40"/>
+              </w:rPr>
+              <w:t>¡</w:t>
             </w:r>
             <w:r>
               <w:rPr>
@@ -3903,7 +4125,27 @@
                 <w:sz w:val="32"/>
                 <w:szCs w:val="40"/>
               </w:rPr>
-              <w:t>)-  CZy— | e¡</w:t>
+              <w:t>)</w:t>
+            </w:r>
+            <w:proofErr w:type="gramStart"/>
+            <w:r>
+              <w:rPr>
+                <w:rFonts w:ascii="BRH Malayalam Extra" w:hAnsi="BRH Malayalam Extra" w:cs="BRH Malayalam Extra"/>
+                <w:color w:val="000000"/>
+                <w:sz w:val="32"/>
+                <w:szCs w:val="40"/>
+              </w:rPr>
+              <w:t>-  CZy</w:t>
+            </w:r>
+            <w:proofErr w:type="gramEnd"/>
+            <w:r>
+              <w:rPr>
+                <w:rFonts w:ascii="BRH Malayalam Extra" w:hAnsi="BRH Malayalam Extra" w:cs="BRH Malayalam Extra"/>
+                <w:color w:val="000000"/>
+                <w:sz w:val="32"/>
+                <w:szCs w:val="40"/>
+              </w:rPr>
+              <w:t>— | e¡</w:t>
             </w:r>
             <w:r>
               <w:rPr>
@@ -4244,7 +4486,27 @@
                 <w:sz w:val="32"/>
                 <w:szCs w:val="40"/>
               </w:rPr>
-              <w:t>)-  e¡</w:t>
+              <w:t>)</w:t>
+            </w:r>
+            <w:proofErr w:type="gramStart"/>
+            <w:r>
+              <w:rPr>
+                <w:rFonts w:ascii="BRH Malayalam Extra" w:hAnsi="BRH Malayalam Extra" w:cs="BRH Malayalam Extra"/>
+                <w:color w:val="000000"/>
+                <w:sz w:val="32"/>
+                <w:szCs w:val="40"/>
+              </w:rPr>
+              <w:t>-  e</w:t>
+            </w:r>
+            <w:proofErr w:type="gramEnd"/>
+            <w:r>
+              <w:rPr>
+                <w:rFonts w:ascii="BRH Malayalam Extra" w:hAnsi="BRH Malayalam Extra" w:cs="BRH Malayalam Extra"/>
+                <w:color w:val="000000"/>
+                <w:sz w:val="32"/>
+                <w:szCs w:val="40"/>
+              </w:rPr>
+              <w:t>¡</w:t>
             </w:r>
             <w:r>
               <w:rPr>
@@ -4740,7 +5002,27 @@
                 <w:sz w:val="32"/>
                 <w:szCs w:val="40"/>
               </w:rPr>
-              <w:t>)-  e¡</w:t>
+              <w:t>)</w:t>
+            </w:r>
+            <w:proofErr w:type="gramStart"/>
+            <w:r>
+              <w:rPr>
+                <w:rFonts w:ascii="BRH Malayalam Extra" w:hAnsi="BRH Malayalam Extra" w:cs="BRH Malayalam Extra"/>
+                <w:color w:val="000000"/>
+                <w:sz w:val="32"/>
+                <w:szCs w:val="40"/>
+              </w:rPr>
+              <w:t>-  e</w:t>
+            </w:r>
+            <w:proofErr w:type="gramEnd"/>
+            <w:r>
+              <w:rPr>
+                <w:rFonts w:ascii="BRH Malayalam Extra" w:hAnsi="BRH Malayalam Extra" w:cs="BRH Malayalam Extra"/>
+                <w:color w:val="000000"/>
+                <w:sz w:val="32"/>
+                <w:szCs w:val="40"/>
+              </w:rPr>
+              <w:t>¡</w:t>
             </w:r>
             <w:r>
               <w:rPr>
@@ -5025,7 +5307,27 @@
                 <w:sz w:val="32"/>
                 <w:szCs w:val="40"/>
               </w:rPr>
-              <w:t>)-  d¡</w:t>
+              <w:t>)</w:t>
+            </w:r>
+            <w:proofErr w:type="gramStart"/>
+            <w:r>
+              <w:rPr>
+                <w:rFonts w:ascii="BRH Malayalam Extra" w:hAnsi="BRH Malayalam Extra" w:cs="BRH Malayalam Extra"/>
+                <w:color w:val="000000"/>
+                <w:sz w:val="32"/>
+                <w:szCs w:val="40"/>
+              </w:rPr>
+              <w:t>-  d</w:t>
+            </w:r>
+            <w:proofErr w:type="gramEnd"/>
+            <w:r>
+              <w:rPr>
+                <w:rFonts w:ascii="BRH Malayalam Extra" w:hAnsi="BRH Malayalam Extra" w:cs="BRH Malayalam Extra"/>
+                <w:color w:val="000000"/>
+                <w:sz w:val="32"/>
+                <w:szCs w:val="40"/>
+              </w:rPr>
+              <w:t>¡</w:t>
             </w:r>
             <w:r>
               <w:rPr>
@@ -5507,8 +5809,19 @@
                 <w:sz w:val="32"/>
                 <w:szCs w:val="40"/>
               </w:rPr>
-              <w:t>)-  D</w:t>
-            </w:r>
+              <w:t>)</w:t>
+            </w:r>
+            <w:proofErr w:type="gramStart"/>
+            <w:r>
+              <w:rPr>
+                <w:rFonts w:ascii="BRH Malayalam Extra" w:hAnsi="BRH Malayalam Extra" w:cs="BRH Malayalam Extra"/>
+                <w:color w:val="000000"/>
+                <w:sz w:val="32"/>
+                <w:szCs w:val="40"/>
+              </w:rPr>
+              <w:t>-  D</w:t>
+            </w:r>
+            <w:proofErr w:type="gramEnd"/>
             <w:r>
               <w:rPr>
                 <w:rFonts w:ascii="BRH Malayalam Extra" w:hAnsi="BRH Malayalam Extra" w:cs="BRH Malayalam Extra"/>
@@ -5923,8 +6236,19 @@
                 <w:sz w:val="32"/>
                 <w:szCs w:val="40"/>
               </w:rPr>
-              <w:t>)-  D</w:t>
-            </w:r>
+              <w:t>)</w:t>
+            </w:r>
+            <w:proofErr w:type="gramStart"/>
+            <w:r>
+              <w:rPr>
+                <w:rFonts w:ascii="BRH Malayalam Extra" w:hAnsi="BRH Malayalam Extra" w:cs="BRH Malayalam Extra"/>
+                <w:color w:val="000000"/>
+                <w:sz w:val="32"/>
+                <w:szCs w:val="40"/>
+              </w:rPr>
+              <w:t>-  D</w:t>
+            </w:r>
+            <w:proofErr w:type="gramEnd"/>
             <w:r>
               <w:rPr>
                 <w:rFonts w:ascii="BRH Malayalam Extra" w:hAnsi="BRH Malayalam Extra" w:cs="BRH Malayalam Extra"/>
@@ -6236,7 +6560,27 @@
                 <w:sz w:val="32"/>
                 <w:szCs w:val="40"/>
               </w:rPr>
-              <w:t>)-  d¡</w:t>
+              <w:t>)</w:t>
+            </w:r>
+            <w:proofErr w:type="gramStart"/>
+            <w:r>
+              <w:rPr>
+                <w:rFonts w:ascii="BRH Malayalam Extra" w:hAnsi="BRH Malayalam Extra" w:cs="BRH Malayalam Extra"/>
+                <w:color w:val="000000"/>
+                <w:sz w:val="32"/>
+                <w:szCs w:val="40"/>
+              </w:rPr>
+              <w:t>-  d</w:t>
+            </w:r>
+            <w:proofErr w:type="gramEnd"/>
+            <w:r>
+              <w:rPr>
+                <w:rFonts w:ascii="BRH Malayalam Extra" w:hAnsi="BRH Malayalam Extra" w:cs="BRH Malayalam Extra"/>
+                <w:color w:val="000000"/>
+                <w:sz w:val="32"/>
+                <w:szCs w:val="40"/>
+              </w:rPr>
+              <w:t>¡</w:t>
             </w:r>
             <w:r>
               <w:rPr>
@@ -6716,8 +7060,19 @@
                 <w:sz w:val="32"/>
                 <w:szCs w:val="40"/>
               </w:rPr>
-              <w:t>)-  D</w:t>
-            </w:r>
+              <w:t>)</w:t>
+            </w:r>
+            <w:proofErr w:type="gramStart"/>
+            <w:r>
+              <w:rPr>
+                <w:rFonts w:ascii="BRH Malayalam Extra" w:hAnsi="BRH Malayalam Extra" w:cs="BRH Malayalam Extra"/>
+                <w:color w:val="000000"/>
+                <w:sz w:val="32"/>
+                <w:szCs w:val="40"/>
+              </w:rPr>
+              <w:t>-  D</w:t>
+            </w:r>
+            <w:proofErr w:type="gramEnd"/>
             <w:r>
               <w:rPr>
                 <w:rFonts w:ascii="BRH Malayalam Extra" w:hAnsi="BRH Malayalam Extra" w:cs="BRH Malayalam Extra"/>
@@ -7103,8 +7458,19 @@
                 <w:sz w:val="32"/>
                 <w:szCs w:val="40"/>
               </w:rPr>
-              <w:t>)-  D</w:t>
-            </w:r>
+              <w:t>)</w:t>
+            </w:r>
+            <w:proofErr w:type="gramStart"/>
+            <w:r>
+              <w:rPr>
+                <w:rFonts w:ascii="BRH Malayalam Extra" w:hAnsi="BRH Malayalam Extra" w:cs="BRH Malayalam Extra"/>
+                <w:color w:val="000000"/>
+                <w:sz w:val="32"/>
+                <w:szCs w:val="40"/>
+              </w:rPr>
+              <w:t>-  D</w:t>
+            </w:r>
+            <w:proofErr w:type="gramEnd"/>
             <w:r>
               <w:rPr>
                 <w:rFonts w:ascii="BRH Malayalam Extra" w:hAnsi="BRH Malayalam Extra" w:cs="BRH Malayalam Extra"/>
@@ -7404,7 +7770,27 @@
                 <w:sz w:val="32"/>
                 <w:szCs w:val="40"/>
               </w:rPr>
-              <w:t>)-  d¡</w:t>
+              <w:t>)</w:t>
+            </w:r>
+            <w:proofErr w:type="gramStart"/>
+            <w:r>
+              <w:rPr>
+                <w:rFonts w:ascii="BRH Malayalam Extra" w:hAnsi="BRH Malayalam Extra" w:cs="BRH Malayalam Extra"/>
+                <w:color w:val="000000"/>
+                <w:sz w:val="32"/>
+                <w:szCs w:val="40"/>
+              </w:rPr>
+              <w:t>-  d</w:t>
+            </w:r>
+            <w:proofErr w:type="gramEnd"/>
+            <w:r>
+              <w:rPr>
+                <w:rFonts w:ascii="BRH Malayalam Extra" w:hAnsi="BRH Malayalam Extra" w:cs="BRH Malayalam Extra"/>
+                <w:color w:val="000000"/>
+                <w:sz w:val="32"/>
+                <w:szCs w:val="40"/>
+              </w:rPr>
+              <w:t>¡</w:t>
             </w:r>
             <w:r>
               <w:rPr>
@@ -7901,7 +8287,27 @@
                 <w:sz w:val="32"/>
                 <w:szCs w:val="40"/>
               </w:rPr>
-              <w:t>)-  e¡</w:t>
+              <w:t>)</w:t>
+            </w:r>
+            <w:proofErr w:type="gramStart"/>
+            <w:r>
+              <w:rPr>
+                <w:rFonts w:ascii="BRH Malayalam Extra" w:hAnsi="BRH Malayalam Extra" w:cs="BRH Malayalam Extra"/>
+                <w:color w:val="000000"/>
+                <w:sz w:val="32"/>
+                <w:szCs w:val="40"/>
+              </w:rPr>
+              <w:t>-  e</w:t>
+            </w:r>
+            <w:proofErr w:type="gramEnd"/>
+            <w:r>
+              <w:rPr>
+                <w:rFonts w:ascii="BRH Malayalam Extra" w:hAnsi="BRH Malayalam Extra" w:cs="BRH Malayalam Extra"/>
+                <w:color w:val="000000"/>
+                <w:sz w:val="32"/>
+                <w:szCs w:val="40"/>
+              </w:rPr>
+              <w:t>¡</w:t>
             </w:r>
             <w:r>
               <w:rPr>
@@ -8459,7 +8865,27 @@
                 <w:sz w:val="32"/>
                 <w:szCs w:val="40"/>
               </w:rPr>
-              <w:t>)-  e¡</w:t>
+              <w:t>)</w:t>
+            </w:r>
+            <w:proofErr w:type="gramStart"/>
+            <w:r>
+              <w:rPr>
+                <w:rFonts w:ascii="BRH Malayalam Extra" w:hAnsi="BRH Malayalam Extra" w:cs="BRH Malayalam Extra"/>
+                <w:color w:val="000000"/>
+                <w:sz w:val="32"/>
+                <w:szCs w:val="40"/>
+              </w:rPr>
+              <w:t>-  e</w:t>
+            </w:r>
+            <w:proofErr w:type="gramEnd"/>
+            <w:r>
+              <w:rPr>
+                <w:rFonts w:ascii="BRH Malayalam Extra" w:hAnsi="BRH Malayalam Extra" w:cs="BRH Malayalam Extra"/>
+                <w:color w:val="000000"/>
+                <w:sz w:val="32"/>
+                <w:szCs w:val="40"/>
+              </w:rPr>
+              <w:t>¡</w:t>
             </w:r>
             <w:r>
               <w:rPr>
@@ -8757,7 +9183,27 @@
                 <w:sz w:val="32"/>
                 <w:szCs w:val="40"/>
               </w:rPr>
-              <w:t>)-  d¡</w:t>
+              <w:t>)</w:t>
+            </w:r>
+            <w:proofErr w:type="gramStart"/>
+            <w:r>
+              <w:rPr>
+                <w:rFonts w:ascii="BRH Malayalam Extra" w:hAnsi="BRH Malayalam Extra" w:cs="BRH Malayalam Extra"/>
+                <w:color w:val="000000"/>
+                <w:sz w:val="32"/>
+                <w:szCs w:val="40"/>
+              </w:rPr>
+              <w:t>-  d</w:t>
+            </w:r>
+            <w:proofErr w:type="gramEnd"/>
+            <w:r>
+              <w:rPr>
+                <w:rFonts w:ascii="BRH Malayalam Extra" w:hAnsi="BRH Malayalam Extra" w:cs="BRH Malayalam Extra"/>
+                <w:color w:val="000000"/>
+                <w:sz w:val="32"/>
+                <w:szCs w:val="40"/>
+              </w:rPr>
+              <w:t>¡</w:t>
             </w:r>
             <w:r>
               <w:rPr>
@@ -9182,7 +9628,27 @@
                 <w:sz w:val="32"/>
                 <w:szCs w:val="40"/>
               </w:rPr>
-              <w:t>)-  e¡</w:t>
+              <w:t>)</w:t>
+            </w:r>
+            <w:proofErr w:type="gramStart"/>
+            <w:r>
+              <w:rPr>
+                <w:rFonts w:ascii="BRH Malayalam Extra" w:hAnsi="BRH Malayalam Extra" w:cs="BRH Malayalam Extra"/>
+                <w:color w:val="000000"/>
+                <w:sz w:val="32"/>
+                <w:szCs w:val="40"/>
+              </w:rPr>
+              <w:t>-  e</w:t>
+            </w:r>
+            <w:proofErr w:type="gramEnd"/>
+            <w:r>
+              <w:rPr>
+                <w:rFonts w:ascii="BRH Malayalam Extra" w:hAnsi="BRH Malayalam Extra" w:cs="BRH Malayalam Extra"/>
+                <w:color w:val="000000"/>
+                <w:sz w:val="32"/>
+                <w:szCs w:val="40"/>
+              </w:rPr>
+              <w:t>¡</w:t>
             </w:r>
             <w:r>
               <w:rPr>
@@ -9678,7 +10144,27 @@
                 <w:sz w:val="32"/>
                 <w:szCs w:val="40"/>
               </w:rPr>
-              <w:t>)-  e¡</w:t>
+              <w:t>)</w:t>
+            </w:r>
+            <w:proofErr w:type="gramStart"/>
+            <w:r>
+              <w:rPr>
+                <w:rFonts w:ascii="BRH Malayalam Extra" w:hAnsi="BRH Malayalam Extra" w:cs="BRH Malayalam Extra"/>
+                <w:color w:val="000000"/>
+                <w:sz w:val="32"/>
+                <w:szCs w:val="40"/>
+              </w:rPr>
+              <w:t>-  e</w:t>
+            </w:r>
+            <w:proofErr w:type="gramEnd"/>
+            <w:r>
+              <w:rPr>
+                <w:rFonts w:ascii="BRH Malayalam Extra" w:hAnsi="BRH Malayalam Extra" w:cs="BRH Malayalam Extra"/>
+                <w:color w:val="000000"/>
+                <w:sz w:val="32"/>
+                <w:szCs w:val="40"/>
+              </w:rPr>
+              <w:t>¡</w:t>
             </w:r>
             <w:r>
               <w:rPr>
@@ -9963,8 +10449,19 @@
                 <w:sz w:val="32"/>
                 <w:szCs w:val="40"/>
               </w:rPr>
-              <w:t>)-  c</w:t>
-            </w:r>
+              <w:t>)</w:t>
+            </w:r>
+            <w:proofErr w:type="gramStart"/>
+            <w:r>
+              <w:rPr>
+                <w:rFonts w:ascii="BRH Malayalam Extra" w:hAnsi="BRH Malayalam Extra" w:cs="BRH Malayalam Extra"/>
+                <w:color w:val="000000"/>
+                <w:sz w:val="32"/>
+                <w:szCs w:val="40"/>
+              </w:rPr>
+              <w:t>-  c</w:t>
+            </w:r>
+            <w:proofErr w:type="gramEnd"/>
             <w:r>
               <w:rPr>
                 <w:rFonts w:ascii="BRH Malayalam Extra" w:hAnsi="BRH Malayalam Extra" w:cs="BRH Malayalam Extra"/>
@@ -10416,8 +10913,19 @@
                 <w:sz w:val="32"/>
                 <w:szCs w:val="40"/>
               </w:rPr>
-              <w:t>)-  D</w:t>
-            </w:r>
+              <w:t>)</w:t>
+            </w:r>
+            <w:proofErr w:type="gramStart"/>
+            <w:r>
+              <w:rPr>
+                <w:rFonts w:ascii="BRH Malayalam Extra" w:hAnsi="BRH Malayalam Extra" w:cs="BRH Malayalam Extra"/>
+                <w:color w:val="000000"/>
+                <w:sz w:val="32"/>
+                <w:szCs w:val="40"/>
+              </w:rPr>
+              <w:t>-  D</w:t>
+            </w:r>
+            <w:proofErr w:type="gramEnd"/>
             <w:r>
               <w:rPr>
                 <w:rFonts w:ascii="BRH Malayalam Extra" w:hAnsi="BRH Malayalam Extra" w:cs="BRH Malayalam Extra"/>
@@ -10841,8 +11349,19 @@
                 <w:sz w:val="32"/>
                 <w:szCs w:val="40"/>
               </w:rPr>
-              <w:t>)-  D</w:t>
-            </w:r>
+              <w:t>)</w:t>
+            </w:r>
+            <w:proofErr w:type="gramStart"/>
+            <w:r>
+              <w:rPr>
+                <w:rFonts w:ascii="BRH Malayalam Extra" w:hAnsi="BRH Malayalam Extra" w:cs="BRH Malayalam Extra"/>
+                <w:color w:val="000000"/>
+                <w:sz w:val="32"/>
+                <w:szCs w:val="40"/>
+              </w:rPr>
+              <w:t>-  D</w:t>
+            </w:r>
+            <w:proofErr w:type="gramEnd"/>
             <w:r>
               <w:rPr>
                 <w:rFonts w:ascii="BRH Malayalam Extra" w:hAnsi="BRH Malayalam Extra" w:cs="BRH Malayalam Extra"/>
@@ -11154,8 +11673,19 @@
                 <w:sz w:val="32"/>
                 <w:szCs w:val="40"/>
               </w:rPr>
-              <w:t>)-  c</w:t>
-            </w:r>
+              <w:t>)</w:t>
+            </w:r>
+            <w:proofErr w:type="gramStart"/>
+            <w:r>
+              <w:rPr>
+                <w:rFonts w:ascii="BRH Malayalam Extra" w:hAnsi="BRH Malayalam Extra" w:cs="BRH Malayalam Extra"/>
+                <w:color w:val="000000"/>
+                <w:sz w:val="32"/>
+                <w:szCs w:val="40"/>
+              </w:rPr>
+              <w:t>-  c</w:t>
+            </w:r>
+            <w:proofErr w:type="gramEnd"/>
             <w:r>
               <w:rPr>
                 <w:rFonts w:ascii="BRH Malayalam Extra" w:hAnsi="BRH Malayalam Extra" w:cs="BRH Malayalam Extra"/>
@@ -11553,8 +12083,19 @@
                 <w:sz w:val="32"/>
                 <w:szCs w:val="40"/>
               </w:rPr>
-              <w:t>)-  D</w:t>
-            </w:r>
+              <w:t>)</w:t>
+            </w:r>
+            <w:proofErr w:type="gramStart"/>
+            <w:r>
+              <w:rPr>
+                <w:rFonts w:ascii="BRH Malayalam Extra" w:hAnsi="BRH Malayalam Extra" w:cs="BRH Malayalam Extra"/>
+                <w:color w:val="000000"/>
+                <w:sz w:val="32"/>
+                <w:szCs w:val="40"/>
+              </w:rPr>
+              <w:t>-  D</w:t>
+            </w:r>
+            <w:proofErr w:type="gramEnd"/>
             <w:r>
               <w:rPr>
                 <w:rFonts w:ascii="BRH Malayalam Extra" w:hAnsi="BRH Malayalam Extra" w:cs="BRH Malayalam Extra"/>
@@ -11930,8 +12471,19 @@
                 <w:sz w:val="32"/>
                 <w:szCs w:val="40"/>
               </w:rPr>
-              <w:t>)-  D</w:t>
-            </w:r>
+              <w:t>)</w:t>
+            </w:r>
+            <w:proofErr w:type="gramStart"/>
+            <w:r>
+              <w:rPr>
+                <w:rFonts w:ascii="BRH Malayalam Extra" w:hAnsi="BRH Malayalam Extra" w:cs="BRH Malayalam Extra"/>
+                <w:color w:val="000000"/>
+                <w:sz w:val="32"/>
+                <w:szCs w:val="40"/>
+              </w:rPr>
+              <w:t>-  D</w:t>
+            </w:r>
+            <w:proofErr w:type="gramEnd"/>
             <w:r>
               <w:rPr>
                 <w:rFonts w:ascii="BRH Malayalam Extra" w:hAnsi="BRH Malayalam Extra" w:cs="BRH Malayalam Extra"/>
@@ -12231,7 +12783,27 @@
                 <w:sz w:val="32"/>
                 <w:szCs w:val="40"/>
               </w:rPr>
-              <w:t>)-  ¥pb— | e¡</w:t>
+              <w:t>)</w:t>
+            </w:r>
+            <w:proofErr w:type="gramStart"/>
+            <w:r>
+              <w:rPr>
+                <w:rFonts w:ascii="BRH Malayalam Extra" w:hAnsi="BRH Malayalam Extra" w:cs="BRH Malayalam Extra"/>
+                <w:color w:val="000000"/>
+                <w:sz w:val="32"/>
+                <w:szCs w:val="40"/>
+              </w:rPr>
+              <w:t>-  ¥</w:t>
+            </w:r>
+            <w:proofErr w:type="gramEnd"/>
+            <w:r>
+              <w:rPr>
+                <w:rFonts w:ascii="BRH Malayalam Extra" w:hAnsi="BRH Malayalam Extra" w:cs="BRH Malayalam Extra"/>
+                <w:color w:val="000000"/>
+                <w:sz w:val="32"/>
+                <w:szCs w:val="40"/>
+              </w:rPr>
+              <w:t>pb— | e¡</w:t>
             </w:r>
             <w:r>
               <w:rPr>
@@ -12645,7 +13217,27 @@
                 <w:sz w:val="32"/>
                 <w:szCs w:val="40"/>
               </w:rPr>
-              <w:t>)-  e¡</w:t>
+              <w:t>)</w:t>
+            </w:r>
+            <w:proofErr w:type="gramStart"/>
+            <w:r>
+              <w:rPr>
+                <w:rFonts w:ascii="BRH Malayalam Extra" w:hAnsi="BRH Malayalam Extra" w:cs="BRH Malayalam Extra"/>
+                <w:color w:val="000000"/>
+                <w:sz w:val="32"/>
+                <w:szCs w:val="40"/>
+              </w:rPr>
+              <w:t>-  e</w:t>
+            </w:r>
+            <w:proofErr w:type="gramEnd"/>
+            <w:r>
+              <w:rPr>
+                <w:rFonts w:ascii="BRH Malayalam Extra" w:hAnsi="BRH Malayalam Extra" w:cs="BRH Malayalam Extra"/>
+                <w:color w:val="000000"/>
+                <w:sz w:val="32"/>
+                <w:szCs w:val="40"/>
+              </w:rPr>
+              <w:t>¡</w:t>
             </w:r>
             <w:r>
               <w:rPr>
@@ -13203,7 +13795,27 @@
                 <w:sz w:val="32"/>
                 <w:szCs w:val="40"/>
               </w:rPr>
-              <w:t>)-  e¡</w:t>
+              <w:t>)</w:t>
+            </w:r>
+            <w:proofErr w:type="gramStart"/>
+            <w:r>
+              <w:rPr>
+                <w:rFonts w:ascii="BRH Malayalam Extra" w:hAnsi="BRH Malayalam Extra" w:cs="BRH Malayalam Extra"/>
+                <w:color w:val="000000"/>
+                <w:sz w:val="32"/>
+                <w:szCs w:val="40"/>
+              </w:rPr>
+              <w:t>-  e</w:t>
+            </w:r>
+            <w:proofErr w:type="gramEnd"/>
+            <w:r>
+              <w:rPr>
+                <w:rFonts w:ascii="BRH Malayalam Extra" w:hAnsi="BRH Malayalam Extra" w:cs="BRH Malayalam Extra"/>
+                <w:color w:val="000000"/>
+                <w:sz w:val="32"/>
+                <w:szCs w:val="40"/>
+              </w:rPr>
+              <w:t>¡</w:t>
             </w:r>
             <w:r>
               <w:rPr>
@@ -13501,7 +14113,27 @@
                 <w:sz w:val="32"/>
                 <w:szCs w:val="40"/>
               </w:rPr>
-              <w:t>)-  ¥pb— | e¡</w:t>
+              <w:t>)</w:t>
+            </w:r>
+            <w:proofErr w:type="gramStart"/>
+            <w:r>
+              <w:rPr>
+                <w:rFonts w:ascii="BRH Malayalam Extra" w:hAnsi="BRH Malayalam Extra" w:cs="BRH Malayalam Extra"/>
+                <w:color w:val="000000"/>
+                <w:sz w:val="32"/>
+                <w:szCs w:val="40"/>
+              </w:rPr>
+              <w:t>-  ¥</w:t>
+            </w:r>
+            <w:proofErr w:type="gramEnd"/>
+            <w:r>
+              <w:rPr>
+                <w:rFonts w:ascii="BRH Malayalam Extra" w:hAnsi="BRH Malayalam Extra" w:cs="BRH Malayalam Extra"/>
+                <w:color w:val="000000"/>
+                <w:sz w:val="32"/>
+                <w:szCs w:val="40"/>
+              </w:rPr>
+              <w:t>pb— | e¡</w:t>
             </w:r>
             <w:r>
               <w:rPr>
@@ -13851,7 +14483,27 @@
                 <w:sz w:val="32"/>
                 <w:szCs w:val="40"/>
               </w:rPr>
-              <w:t>)-  e¡</w:t>
+              <w:t>)</w:t>
+            </w:r>
+            <w:proofErr w:type="gramStart"/>
+            <w:r>
+              <w:rPr>
+                <w:rFonts w:ascii="BRH Malayalam Extra" w:hAnsi="BRH Malayalam Extra" w:cs="BRH Malayalam Extra"/>
+                <w:color w:val="000000"/>
+                <w:sz w:val="32"/>
+                <w:szCs w:val="40"/>
+              </w:rPr>
+              <w:t>-  e</w:t>
+            </w:r>
+            <w:proofErr w:type="gramEnd"/>
+            <w:r>
+              <w:rPr>
+                <w:rFonts w:ascii="BRH Malayalam Extra" w:hAnsi="BRH Malayalam Extra" w:cs="BRH Malayalam Extra"/>
+                <w:color w:val="000000"/>
+                <w:sz w:val="32"/>
+                <w:szCs w:val="40"/>
+              </w:rPr>
+              <w:t>¡</w:t>
             </w:r>
             <w:r>
               <w:rPr>
@@ -14337,7 +14989,27 @@
                 <w:sz w:val="32"/>
                 <w:szCs w:val="40"/>
               </w:rPr>
-              <w:t>)-  e¡</w:t>
+              <w:t>)</w:t>
+            </w:r>
+            <w:proofErr w:type="gramStart"/>
+            <w:r>
+              <w:rPr>
+                <w:rFonts w:ascii="BRH Malayalam Extra" w:hAnsi="BRH Malayalam Extra" w:cs="BRH Malayalam Extra"/>
+                <w:color w:val="000000"/>
+                <w:sz w:val="32"/>
+                <w:szCs w:val="40"/>
+              </w:rPr>
+              <w:t>-  e</w:t>
+            </w:r>
+            <w:proofErr w:type="gramEnd"/>
+            <w:r>
+              <w:rPr>
+                <w:rFonts w:ascii="BRH Malayalam Extra" w:hAnsi="BRH Malayalam Extra" w:cs="BRH Malayalam Extra"/>
+                <w:color w:val="000000"/>
+                <w:sz w:val="32"/>
+                <w:szCs w:val="40"/>
+              </w:rPr>
+              <w:t>¡</w:t>
             </w:r>
             <w:r>
               <w:rPr>
@@ -14622,7 +15294,27 @@
                 <w:sz w:val="32"/>
                 <w:szCs w:val="40"/>
               </w:rPr>
-              <w:t>)-  h¡</w:t>
+              <w:t>)</w:t>
+            </w:r>
+            <w:proofErr w:type="gramStart"/>
+            <w:r>
+              <w:rPr>
+                <w:rFonts w:ascii="BRH Malayalam Extra" w:hAnsi="BRH Malayalam Extra" w:cs="BRH Malayalam Extra"/>
+                <w:color w:val="000000"/>
+                <w:sz w:val="32"/>
+                <w:szCs w:val="40"/>
+              </w:rPr>
+              <w:t>-  h</w:t>
+            </w:r>
+            <w:proofErr w:type="gramEnd"/>
+            <w:r>
+              <w:rPr>
+                <w:rFonts w:ascii="BRH Malayalam Extra" w:hAnsi="BRH Malayalam Extra" w:cs="BRH Malayalam Extra"/>
+                <w:color w:val="000000"/>
+                <w:sz w:val="32"/>
+                <w:szCs w:val="40"/>
+              </w:rPr>
+              <w:t>¡</w:t>
             </w:r>
             <w:r>
               <w:rPr>
@@ -15126,8 +15818,19 @@
                 <w:sz w:val="32"/>
                 <w:szCs w:val="40"/>
               </w:rPr>
-              <w:t>)-  D</w:t>
-            </w:r>
+              <w:t>)</w:t>
+            </w:r>
+            <w:proofErr w:type="gramStart"/>
+            <w:r>
+              <w:rPr>
+                <w:rFonts w:ascii="BRH Malayalam Extra" w:hAnsi="BRH Malayalam Extra" w:cs="BRH Malayalam Extra"/>
+                <w:color w:val="000000"/>
+                <w:sz w:val="32"/>
+                <w:szCs w:val="40"/>
+              </w:rPr>
+              <w:t>-  D</w:t>
+            </w:r>
+            <w:proofErr w:type="gramEnd"/>
             <w:r>
               <w:rPr>
                 <w:rFonts w:ascii="BRH Malayalam Extra" w:hAnsi="BRH Malayalam Extra" w:cs="BRH Malayalam Extra"/>
@@ -15551,8 +16254,19 @@
                 <w:sz w:val="32"/>
                 <w:szCs w:val="40"/>
               </w:rPr>
-              <w:t>)-  D</w:t>
-            </w:r>
+              <w:t>)</w:t>
+            </w:r>
+            <w:proofErr w:type="gramStart"/>
+            <w:r>
+              <w:rPr>
+                <w:rFonts w:ascii="BRH Malayalam Extra" w:hAnsi="BRH Malayalam Extra" w:cs="BRH Malayalam Extra"/>
+                <w:color w:val="000000"/>
+                <w:sz w:val="32"/>
+                <w:szCs w:val="40"/>
+              </w:rPr>
+              <w:t>-  D</w:t>
+            </w:r>
+            <w:proofErr w:type="gramEnd"/>
             <w:r>
               <w:rPr>
                 <w:rFonts w:ascii="BRH Malayalam Extra" w:hAnsi="BRH Malayalam Extra" w:cs="BRH Malayalam Extra"/>
@@ -15864,7 +16578,27 @@
                 <w:sz w:val="32"/>
                 <w:szCs w:val="40"/>
               </w:rPr>
-              <w:t>)-  h¡</w:t>
+              <w:t>)</w:t>
+            </w:r>
+            <w:proofErr w:type="gramStart"/>
+            <w:r>
+              <w:rPr>
+                <w:rFonts w:ascii="BRH Malayalam Extra" w:hAnsi="BRH Malayalam Extra" w:cs="BRH Malayalam Extra"/>
+                <w:color w:val="000000"/>
+                <w:sz w:val="32"/>
+                <w:szCs w:val="40"/>
+              </w:rPr>
+              <w:t>-  h</w:t>
+            </w:r>
+            <w:proofErr w:type="gramEnd"/>
+            <w:r>
+              <w:rPr>
+                <w:rFonts w:ascii="BRH Malayalam Extra" w:hAnsi="BRH Malayalam Extra" w:cs="BRH Malayalam Extra"/>
+                <w:color w:val="000000"/>
+                <w:sz w:val="32"/>
+                <w:szCs w:val="40"/>
+              </w:rPr>
+              <w:t>¡</w:t>
             </w:r>
             <w:r>
               <w:rPr>
@@ -16305,8 +17039,19 @@
                 <w:sz w:val="32"/>
                 <w:szCs w:val="40"/>
               </w:rPr>
-              <w:t>)-  D</w:t>
-            </w:r>
+              <w:t>)</w:t>
+            </w:r>
+            <w:proofErr w:type="gramStart"/>
+            <w:r>
+              <w:rPr>
+                <w:rFonts w:ascii="BRH Malayalam Extra" w:hAnsi="BRH Malayalam Extra" w:cs="BRH Malayalam Extra"/>
+                <w:color w:val="000000"/>
+                <w:sz w:val="32"/>
+                <w:szCs w:val="40"/>
+              </w:rPr>
+              <w:t>-  D</w:t>
+            </w:r>
+            <w:proofErr w:type="gramEnd"/>
             <w:r>
               <w:rPr>
                 <w:rFonts w:ascii="BRH Malayalam Extra" w:hAnsi="BRH Malayalam Extra" w:cs="BRH Malayalam Extra"/>
@@ -16682,8 +17427,19 @@
                 <w:sz w:val="32"/>
                 <w:szCs w:val="40"/>
               </w:rPr>
-              <w:t>)-  D</w:t>
-            </w:r>
+              <w:t>)</w:t>
+            </w:r>
+            <w:proofErr w:type="gramStart"/>
+            <w:r>
+              <w:rPr>
+                <w:rFonts w:ascii="BRH Malayalam Extra" w:hAnsi="BRH Malayalam Extra" w:cs="BRH Malayalam Extra"/>
+                <w:color w:val="000000"/>
+                <w:sz w:val="32"/>
+                <w:szCs w:val="40"/>
+              </w:rPr>
+              <w:t>-  D</w:t>
+            </w:r>
+            <w:proofErr w:type="gramEnd"/>
             <w:r>
               <w:rPr>
                 <w:rFonts w:ascii="BRH Malayalam Extra" w:hAnsi="BRH Malayalam Extra" w:cs="BRH Malayalam Extra"/>
@@ -16983,8 +17739,19 @@
                 <w:sz w:val="32"/>
                 <w:szCs w:val="40"/>
               </w:rPr>
-              <w:t>)-  jx</w:t>
-            </w:r>
+              <w:t>)</w:t>
+            </w:r>
+            <w:proofErr w:type="gramStart"/>
+            <w:r>
+              <w:rPr>
+                <w:rFonts w:ascii="BRH Malayalam Extra" w:hAnsi="BRH Malayalam Extra" w:cs="BRH Malayalam Extra"/>
+                <w:color w:val="000000"/>
+                <w:sz w:val="32"/>
+                <w:szCs w:val="40"/>
+              </w:rPr>
+              <w:t>-  jx</w:t>
+            </w:r>
+            <w:proofErr w:type="gramEnd"/>
             <w:r>
               <w:rPr>
                 <w:rFonts w:ascii="BRH Malayalam Extra" w:hAnsi="BRH Malayalam Extra" w:cs="BRH Malayalam Extra"/>
@@ -17245,8 +18012,19 @@
                 <w:sz w:val="32"/>
                 <w:szCs w:val="40"/>
               </w:rPr>
-              <w:t>)-  jx</w:t>
-            </w:r>
+              <w:t>)</w:t>
+            </w:r>
+            <w:proofErr w:type="gramStart"/>
+            <w:r>
+              <w:rPr>
+                <w:rFonts w:ascii="BRH Malayalam Extra" w:hAnsi="BRH Malayalam Extra" w:cs="BRH Malayalam Extra"/>
+                <w:color w:val="000000"/>
+                <w:sz w:val="32"/>
+                <w:szCs w:val="40"/>
+              </w:rPr>
+              <w:t>-  jx</w:t>
+            </w:r>
+            <w:proofErr w:type="gramEnd"/>
             <w:r>
               <w:rPr>
                 <w:rFonts w:ascii="BRH Malayalam Extra" w:hAnsi="BRH Malayalam Extra" w:cs="BRH Malayalam Extra"/>
@@ -17512,7 +18290,27 @@
                 <w:sz w:val="32"/>
                 <w:szCs w:val="40"/>
               </w:rPr>
-              <w:t>)-  k¡</w:t>
+              <w:t>)</w:t>
+            </w:r>
+            <w:proofErr w:type="gramStart"/>
+            <w:r>
+              <w:rPr>
+                <w:rFonts w:ascii="BRH Malayalam Extra" w:hAnsi="BRH Malayalam Extra" w:cs="BRH Malayalam Extra"/>
+                <w:color w:val="000000"/>
+                <w:sz w:val="32"/>
+                <w:szCs w:val="40"/>
+              </w:rPr>
+              <w:t>-  k</w:t>
+            </w:r>
+            <w:proofErr w:type="gramEnd"/>
+            <w:r>
+              <w:rPr>
+                <w:rFonts w:ascii="BRH Malayalam Extra" w:hAnsi="BRH Malayalam Extra" w:cs="BRH Malayalam Extra"/>
+                <w:color w:val="000000"/>
+                <w:sz w:val="32"/>
+                <w:szCs w:val="40"/>
+              </w:rPr>
+              <w:t>¡</w:t>
             </w:r>
             <w:r>
               <w:rPr>
@@ -18108,8 +18906,19 @@
                 <w:sz w:val="32"/>
                 <w:szCs w:val="40"/>
               </w:rPr>
-              <w:t>)-  bûõ</w:t>
-            </w:r>
+              <w:t>)</w:t>
+            </w:r>
+            <w:proofErr w:type="gramStart"/>
+            <w:r>
+              <w:rPr>
+                <w:rFonts w:ascii="BRH Malayalam Extra" w:hAnsi="BRH Malayalam Extra" w:cs="BRH Malayalam Extra"/>
+                <w:color w:val="000000"/>
+                <w:sz w:val="32"/>
+                <w:szCs w:val="40"/>
+              </w:rPr>
+              <w:t>-  bûõ</w:t>
+            </w:r>
+            <w:proofErr w:type="gramEnd"/>
             <w:r>
               <w:rPr>
                 <w:rFonts w:ascii="BRH Malayalam Extra" w:hAnsi="BRH Malayalam Extra" w:cs="BRH Malayalam Extra"/>
@@ -18589,8 +19398,19 @@
                 <w:sz w:val="32"/>
                 <w:szCs w:val="40"/>
               </w:rPr>
-              <w:t>)-  bûõ</w:t>
-            </w:r>
+              <w:t>)</w:t>
+            </w:r>
+            <w:proofErr w:type="gramStart"/>
+            <w:r>
+              <w:rPr>
+                <w:rFonts w:ascii="BRH Malayalam Extra" w:hAnsi="BRH Malayalam Extra" w:cs="BRH Malayalam Extra"/>
+                <w:color w:val="000000"/>
+                <w:sz w:val="32"/>
+                <w:szCs w:val="40"/>
+              </w:rPr>
+              <w:t>-  bûõ</w:t>
+            </w:r>
+            <w:proofErr w:type="gramEnd"/>
             <w:r>
               <w:rPr>
                 <w:rFonts w:ascii="BRH Malayalam Extra" w:hAnsi="BRH Malayalam Extra" w:cs="BRH Malayalam Extra"/>
@@ -18889,7 +19709,27 @@
                 <w:sz w:val="32"/>
                 <w:szCs w:val="40"/>
               </w:rPr>
-              <w:t>)-  k¡</w:t>
+              <w:t>)</w:t>
+            </w:r>
+            <w:proofErr w:type="gramStart"/>
+            <w:r>
+              <w:rPr>
+                <w:rFonts w:ascii="BRH Malayalam Extra" w:hAnsi="BRH Malayalam Extra" w:cs="BRH Malayalam Extra"/>
+                <w:color w:val="000000"/>
+                <w:sz w:val="32"/>
+                <w:szCs w:val="40"/>
+              </w:rPr>
+              <w:t>-  k</w:t>
+            </w:r>
+            <w:proofErr w:type="gramEnd"/>
+            <w:r>
+              <w:rPr>
+                <w:rFonts w:ascii="BRH Malayalam Extra" w:hAnsi="BRH Malayalam Extra" w:cs="BRH Malayalam Extra"/>
+                <w:color w:val="000000"/>
+                <w:sz w:val="32"/>
+                <w:szCs w:val="40"/>
+              </w:rPr>
+              <w:t>¡</w:t>
             </w:r>
             <w:r>
               <w:rPr>
@@ -19346,8 +20186,19 @@
                 <w:sz w:val="32"/>
                 <w:szCs w:val="40"/>
               </w:rPr>
-              <w:t>)-  bûõ</w:t>
-            </w:r>
+              <w:t>)</w:t>
+            </w:r>
+            <w:proofErr w:type="gramStart"/>
+            <w:r>
+              <w:rPr>
+                <w:rFonts w:ascii="BRH Malayalam Extra" w:hAnsi="BRH Malayalam Extra" w:cs="BRH Malayalam Extra"/>
+                <w:color w:val="000000"/>
+                <w:sz w:val="32"/>
+                <w:szCs w:val="40"/>
+              </w:rPr>
+              <w:t>-  bûõ</w:t>
+            </w:r>
+            <w:proofErr w:type="gramEnd"/>
             <w:r>
               <w:rPr>
                 <w:rFonts w:ascii="BRH Malayalam Extra" w:hAnsi="BRH Malayalam Extra" w:cs="BRH Malayalam Extra"/>
@@ -19800,8 +20651,19 @@
                 <w:sz w:val="32"/>
                 <w:szCs w:val="40"/>
               </w:rPr>
-              <w:t>)-  bûõ</w:t>
-            </w:r>
+              <w:t>)</w:t>
+            </w:r>
+            <w:proofErr w:type="gramStart"/>
+            <w:r>
+              <w:rPr>
+                <w:rFonts w:ascii="BRH Malayalam Extra" w:hAnsi="BRH Malayalam Extra" w:cs="BRH Malayalam Extra"/>
+                <w:color w:val="000000"/>
+                <w:sz w:val="32"/>
+                <w:szCs w:val="40"/>
+              </w:rPr>
+              <w:t>-  bûõ</w:t>
+            </w:r>
+            <w:proofErr w:type="gramEnd"/>
             <w:r>
               <w:rPr>
                 <w:rFonts w:ascii="BRH Malayalam Extra" w:hAnsi="BRH Malayalam Extra" w:cs="BRH Malayalam Extra"/>
@@ -20087,8 +20949,19 @@
                 <w:sz w:val="32"/>
                 <w:szCs w:val="40"/>
               </w:rPr>
-              <w:t>)-  j</w:t>
-            </w:r>
+              <w:t>)</w:t>
+            </w:r>
+            <w:proofErr w:type="gramStart"/>
+            <w:r>
+              <w:rPr>
+                <w:rFonts w:ascii="BRH Malayalam Extra" w:hAnsi="BRH Malayalam Extra" w:cs="BRH Malayalam Extra"/>
+                <w:color w:val="000000"/>
+                <w:sz w:val="32"/>
+                <w:szCs w:val="40"/>
+              </w:rPr>
+              <w:t>-  j</w:t>
+            </w:r>
+            <w:proofErr w:type="gramEnd"/>
             <w:r>
               <w:rPr>
                 <w:rFonts w:ascii="BRH Malayalam Extra" w:hAnsi="BRH Malayalam Extra" w:cs="BRH Malayalam Extra"/>
@@ -20519,8 +21392,19 @@
                 <w:sz w:val="32"/>
                 <w:szCs w:val="40"/>
               </w:rPr>
-              <w:t>)-  j</w:t>
-            </w:r>
+              <w:t>)</w:t>
+            </w:r>
+            <w:proofErr w:type="gramStart"/>
+            <w:r>
+              <w:rPr>
+                <w:rFonts w:ascii="BRH Malayalam Extra" w:hAnsi="BRH Malayalam Extra" w:cs="BRH Malayalam Extra"/>
+                <w:color w:val="000000"/>
+                <w:sz w:val="32"/>
+                <w:szCs w:val="40"/>
+              </w:rPr>
+              <w:t>-  j</w:t>
+            </w:r>
+            <w:proofErr w:type="gramEnd"/>
             <w:r>
               <w:rPr>
                 <w:rFonts w:ascii="BRH Malayalam Extra" w:hAnsi="BRH Malayalam Extra" w:cs="BRH Malayalam Extra"/>
@@ -20957,7 +21841,27 @@
                 <w:sz w:val="32"/>
                 <w:szCs w:val="40"/>
               </w:rPr>
-              <w:t>)-  Apy—btZx | q£</w:t>
+              <w:t>)</w:t>
+            </w:r>
+            <w:proofErr w:type="gramStart"/>
+            <w:r>
+              <w:rPr>
+                <w:rFonts w:ascii="BRH Malayalam Extra" w:hAnsi="BRH Malayalam Extra" w:cs="BRH Malayalam Extra"/>
+                <w:color w:val="000000"/>
+                <w:sz w:val="32"/>
+                <w:szCs w:val="40"/>
+              </w:rPr>
+              <w:t>-  Apy</w:t>
+            </w:r>
+            <w:proofErr w:type="gramEnd"/>
+            <w:r>
+              <w:rPr>
+                <w:rFonts w:ascii="BRH Malayalam Extra" w:hAnsi="BRH Malayalam Extra" w:cs="BRH Malayalam Extra"/>
+                <w:color w:val="000000"/>
+                <w:sz w:val="32"/>
+                <w:szCs w:val="40"/>
+              </w:rPr>
+              <w:t>—btZx | q£</w:t>
             </w:r>
             <w:r>
               <w:rPr>
@@ -21247,7 +22151,27 @@
                 <w:sz w:val="32"/>
                 <w:szCs w:val="40"/>
               </w:rPr>
-              <w:t>)-  q£</w:t>
+              <w:t>)</w:t>
+            </w:r>
+            <w:proofErr w:type="gramStart"/>
+            <w:r>
+              <w:rPr>
+                <w:rFonts w:ascii="BRH Malayalam Extra" w:hAnsi="BRH Malayalam Extra" w:cs="BRH Malayalam Extra"/>
+                <w:color w:val="000000"/>
+                <w:sz w:val="32"/>
+                <w:szCs w:val="40"/>
+              </w:rPr>
+              <w:t>-  q</w:t>
+            </w:r>
+            <w:proofErr w:type="gramEnd"/>
+            <w:r>
+              <w:rPr>
+                <w:rFonts w:ascii="BRH Malayalam Extra" w:hAnsi="BRH Malayalam Extra" w:cs="BRH Malayalam Extra"/>
+                <w:color w:val="000000"/>
+                <w:sz w:val="32"/>
+                <w:szCs w:val="40"/>
+              </w:rPr>
+              <w:t>£</w:t>
             </w:r>
             <w:r>
               <w:rPr>
@@ -21668,7 +22592,27 @@
                 <w:sz w:val="32"/>
                 <w:szCs w:val="40"/>
               </w:rPr>
-              <w:t>)-  q£</w:t>
+              <w:t>)</w:t>
+            </w:r>
+            <w:proofErr w:type="gramStart"/>
+            <w:r>
+              <w:rPr>
+                <w:rFonts w:ascii="BRH Malayalam Extra" w:hAnsi="BRH Malayalam Extra" w:cs="BRH Malayalam Extra"/>
+                <w:color w:val="000000"/>
+                <w:sz w:val="32"/>
+                <w:szCs w:val="40"/>
+              </w:rPr>
+              <w:t>-  q</w:t>
+            </w:r>
+            <w:proofErr w:type="gramEnd"/>
+            <w:r>
+              <w:rPr>
+                <w:rFonts w:ascii="BRH Malayalam Extra" w:hAnsi="BRH Malayalam Extra" w:cs="BRH Malayalam Extra"/>
+                <w:color w:val="000000"/>
+                <w:sz w:val="32"/>
+                <w:szCs w:val="40"/>
+              </w:rPr>
+              <w:t>£</w:t>
             </w:r>
             <w:r>
               <w:rPr>
@@ -21912,7 +22856,27 @@
                 <w:sz w:val="32"/>
                 <w:szCs w:val="40"/>
               </w:rPr>
-              <w:t>)-  Apy—btZx | q£</w:t>
+              <w:t>)</w:t>
+            </w:r>
+            <w:proofErr w:type="gramStart"/>
+            <w:r>
+              <w:rPr>
+                <w:rFonts w:ascii="BRH Malayalam Extra" w:hAnsi="BRH Malayalam Extra" w:cs="BRH Malayalam Extra"/>
+                <w:color w:val="000000"/>
+                <w:sz w:val="32"/>
+                <w:szCs w:val="40"/>
+              </w:rPr>
+              <w:t>-  Apy</w:t>
+            </w:r>
+            <w:proofErr w:type="gramEnd"/>
+            <w:r>
+              <w:rPr>
+                <w:rFonts w:ascii="BRH Malayalam Extra" w:hAnsi="BRH Malayalam Extra" w:cs="BRH Malayalam Extra"/>
+                <w:color w:val="000000"/>
+                <w:sz w:val="32"/>
+                <w:szCs w:val="40"/>
+              </w:rPr>
+              <w:t>—btZx | q£</w:t>
             </w:r>
             <w:r>
               <w:rPr>
@@ -22303,7 +23267,27 @@
                 <w:sz w:val="32"/>
                 <w:szCs w:val="40"/>
               </w:rPr>
-              <w:t>)-  q£</w:t>
+              <w:t>)</w:t>
+            </w:r>
+            <w:proofErr w:type="gramStart"/>
+            <w:r>
+              <w:rPr>
+                <w:rFonts w:ascii="BRH Malayalam Extra" w:hAnsi="BRH Malayalam Extra" w:cs="BRH Malayalam Extra"/>
+                <w:color w:val="000000"/>
+                <w:sz w:val="32"/>
+                <w:szCs w:val="40"/>
+              </w:rPr>
+              <w:t>-  q</w:t>
+            </w:r>
+            <w:proofErr w:type="gramEnd"/>
+            <w:r>
+              <w:rPr>
+                <w:rFonts w:ascii="BRH Malayalam Extra" w:hAnsi="BRH Malayalam Extra" w:cs="BRH Malayalam Extra"/>
+                <w:color w:val="000000"/>
+                <w:sz w:val="32"/>
+                <w:szCs w:val="40"/>
+              </w:rPr>
+              <w:t>£</w:t>
             </w:r>
             <w:r>
               <w:rPr>
@@ -22816,7 +23800,27 @@
                 <w:sz w:val="32"/>
                 <w:szCs w:val="40"/>
               </w:rPr>
-              <w:t>)-  q£</w:t>
+              <w:t>)</w:t>
+            </w:r>
+            <w:proofErr w:type="gramStart"/>
+            <w:r>
+              <w:rPr>
+                <w:rFonts w:ascii="BRH Malayalam Extra" w:hAnsi="BRH Malayalam Extra" w:cs="BRH Malayalam Extra"/>
+                <w:color w:val="000000"/>
+                <w:sz w:val="32"/>
+                <w:szCs w:val="40"/>
+              </w:rPr>
+              <w:t>-  q</w:t>
+            </w:r>
+            <w:proofErr w:type="gramEnd"/>
+            <w:r>
+              <w:rPr>
+                <w:rFonts w:ascii="BRH Malayalam Extra" w:hAnsi="BRH Malayalam Extra" w:cs="BRH Malayalam Extra"/>
+                <w:color w:val="000000"/>
+                <w:sz w:val="32"/>
+                <w:szCs w:val="40"/>
+              </w:rPr>
+              <w:t>£</w:t>
             </w:r>
             <w:r>
               <w:rPr>
@@ -23112,7 +24116,27 @@
                 <w:sz w:val="32"/>
                 <w:szCs w:val="40"/>
               </w:rPr>
-              <w:t>)-  ¥b</w:t>
+              <w:t>)</w:t>
+            </w:r>
+            <w:proofErr w:type="gramStart"/>
+            <w:r>
+              <w:rPr>
+                <w:rFonts w:ascii="BRH Malayalam Extra" w:hAnsi="BRH Malayalam Extra" w:cs="BRH Malayalam Extra"/>
+                <w:color w:val="000000"/>
+                <w:sz w:val="32"/>
+                <w:szCs w:val="40"/>
+              </w:rPr>
+              <w:t>-  ¥</w:t>
+            </w:r>
+            <w:proofErr w:type="gramEnd"/>
+            <w:r>
+              <w:rPr>
+                <w:rFonts w:ascii="BRH Malayalam Extra" w:hAnsi="BRH Malayalam Extra" w:cs="BRH Malayalam Extra"/>
+                <w:color w:val="000000"/>
+                <w:sz w:val="32"/>
+                <w:szCs w:val="40"/>
+              </w:rPr>
+              <w:t>b</w:t>
             </w:r>
             <w:r>
               <w:rPr>
@@ -23520,7 +24544,27 @@
                 <w:sz w:val="32"/>
                 <w:szCs w:val="40"/>
               </w:rPr>
-              <w:t>)-  ¥b</w:t>
+              <w:t>)</w:t>
+            </w:r>
+            <w:proofErr w:type="gramStart"/>
+            <w:r>
+              <w:rPr>
+                <w:rFonts w:ascii="BRH Malayalam Extra" w:hAnsi="BRH Malayalam Extra" w:cs="BRH Malayalam Extra"/>
+                <w:color w:val="000000"/>
+                <w:sz w:val="32"/>
+                <w:szCs w:val="40"/>
+              </w:rPr>
+              <w:t>-  ¥</w:t>
+            </w:r>
+            <w:proofErr w:type="gramEnd"/>
+            <w:r>
+              <w:rPr>
+                <w:rFonts w:ascii="BRH Malayalam Extra" w:hAnsi="BRH Malayalam Extra" w:cs="BRH Malayalam Extra"/>
+                <w:color w:val="000000"/>
+                <w:sz w:val="32"/>
+                <w:szCs w:val="40"/>
+              </w:rPr>
+              <w:t>b</w:t>
             </w:r>
             <w:r>
               <w:rPr>
@@ -23644,18 +24688,30 @@
                 <w:szCs w:val="40"/>
                 <w:highlight w:val="green"/>
               </w:rPr>
-              <w:t>(³§)</w:t>
-            </w:r>
-            <w:r>
-              <w:rPr>
-                <w:rFonts w:ascii="BRH Malayalam Extra" w:hAnsi="BRH Malayalam Extra" w:cs="BRH Malayalam Extra"/>
-                <w:color w:val="000000"/>
-                <w:sz w:val="26"/>
+              <w:t>(³</w:t>
+            </w:r>
+            <w:proofErr w:type="gramStart"/>
+            <w:r>
+              <w:rPr>
+                <w:rFonts w:ascii="BRH Malayalam Extra" w:hAnsi="BRH Malayalam Extra" w:cs="BRH Malayalam Extra"/>
+                <w:color w:val="000000"/>
+                <w:sz w:val="32"/>
                 <w:szCs w:val="40"/>
                 <w:highlight w:val="green"/>
               </w:rPr>
+              <w:t>§)</w:t>
+            </w:r>
+            <w:r>
+              <w:rPr>
+                <w:rFonts w:ascii="BRH Malayalam Extra" w:hAnsi="BRH Malayalam Extra" w:cs="BRH Malayalam Extra"/>
+                <w:color w:val="000000"/>
+                <w:sz w:val="26"/>
+                <w:szCs w:val="40"/>
+                <w:highlight w:val="green"/>
+              </w:rPr>
               <w:t>––</w:t>
             </w:r>
+            <w:proofErr w:type="gramEnd"/>
             <w:r>
               <w:rPr>
                 <w:rFonts w:ascii="BRH Malayalam Extra" w:hAnsi="BRH Malayalam Extra" w:cs="BRH Malayalam Extra"/>
@@ -23949,8 +25005,19 @@
                 <w:sz w:val="32"/>
                 <w:szCs w:val="40"/>
               </w:rPr>
-              <w:t>)-  j</w:t>
-            </w:r>
+              <w:t>)</w:t>
+            </w:r>
+            <w:proofErr w:type="gramStart"/>
+            <w:r>
+              <w:rPr>
+                <w:rFonts w:ascii="BRH Malayalam Extra" w:hAnsi="BRH Malayalam Extra" w:cs="BRH Malayalam Extra"/>
+                <w:color w:val="000000"/>
+                <w:sz w:val="32"/>
+                <w:szCs w:val="40"/>
+              </w:rPr>
+              <w:t>-  j</w:t>
+            </w:r>
+            <w:proofErr w:type="gramEnd"/>
             <w:r>
               <w:rPr>
                 <w:rFonts w:ascii="BRH Malayalam Extra" w:hAnsi="BRH Malayalam Extra" w:cs="BRH Malayalam Extra"/>
@@ -24175,8 +25242,19 @@
                 <w:sz w:val="32"/>
                 <w:szCs w:val="40"/>
               </w:rPr>
-              <w:t>)-  j</w:t>
-            </w:r>
+              <w:t>)</w:t>
+            </w:r>
+            <w:proofErr w:type="gramStart"/>
+            <w:r>
+              <w:rPr>
+                <w:rFonts w:ascii="BRH Malayalam Extra" w:hAnsi="BRH Malayalam Extra" w:cs="BRH Malayalam Extra"/>
+                <w:color w:val="000000"/>
+                <w:sz w:val="32"/>
+                <w:szCs w:val="40"/>
+              </w:rPr>
+              <w:t>-  j</w:t>
+            </w:r>
+            <w:proofErr w:type="gramEnd"/>
             <w:r>
               <w:rPr>
                 <w:rFonts w:ascii="BRH Malayalam Extra" w:hAnsi="BRH Malayalam Extra" w:cs="BRH Malayalam Extra"/>
@@ -24415,8 +25493,19 @@
                 <w:sz w:val="32"/>
                 <w:szCs w:val="40"/>
               </w:rPr>
-              <w:t>)-  öe</w:t>
-            </w:r>
+              <w:t>)</w:t>
+            </w:r>
+            <w:proofErr w:type="gramStart"/>
+            <w:r>
+              <w:rPr>
+                <w:rFonts w:ascii="BRH Malayalam Extra" w:hAnsi="BRH Malayalam Extra" w:cs="BRH Malayalam Extra"/>
+                <w:color w:val="000000"/>
+                <w:sz w:val="32"/>
+                <w:szCs w:val="40"/>
+              </w:rPr>
+              <w:t>-  öe</w:t>
+            </w:r>
+            <w:proofErr w:type="gramEnd"/>
             <w:r>
               <w:rPr>
                 <w:rFonts w:ascii="BRH Malayalam Extra" w:hAnsi="BRH Malayalam Extra" w:cs="BRH Malayalam Extra"/>
@@ -24683,8 +25772,19 @@
                 <w:sz w:val="32"/>
                 <w:szCs w:val="40"/>
               </w:rPr>
-              <w:t>)-  öe</w:t>
-            </w:r>
+              <w:t>)</w:t>
+            </w:r>
+            <w:proofErr w:type="gramStart"/>
+            <w:r>
+              <w:rPr>
+                <w:rFonts w:ascii="BRH Malayalam Extra" w:hAnsi="BRH Malayalam Extra" w:cs="BRH Malayalam Extra"/>
+                <w:color w:val="000000"/>
+                <w:sz w:val="32"/>
+                <w:szCs w:val="40"/>
+              </w:rPr>
+              <w:t>-  öe</w:t>
+            </w:r>
+            <w:proofErr w:type="gramEnd"/>
             <w:r>
               <w:rPr>
                 <w:rFonts w:ascii="BRH Malayalam Extra" w:hAnsi="BRH Malayalam Extra" w:cs="BRH Malayalam Extra"/>
@@ -24958,8 +26058,19 @@
                 <w:sz w:val="32"/>
                 <w:szCs w:val="40"/>
               </w:rPr>
-              <w:t>)-  C</w:t>
-            </w:r>
+              <w:t>)</w:t>
+            </w:r>
+            <w:proofErr w:type="gramStart"/>
+            <w:r>
+              <w:rPr>
+                <w:rFonts w:ascii="BRH Malayalam Extra" w:hAnsi="BRH Malayalam Extra" w:cs="BRH Malayalam Extra"/>
+                <w:color w:val="000000"/>
+                <w:sz w:val="32"/>
+                <w:szCs w:val="40"/>
+              </w:rPr>
+              <w:t>-  C</w:t>
+            </w:r>
+            <w:proofErr w:type="gramEnd"/>
             <w:r>
               <w:rPr>
                 <w:rFonts w:ascii="BRH Malayalam Extra" w:hAnsi="BRH Malayalam Extra" w:cs="BRH Malayalam Extra"/>
@@ -25202,8 +26313,19 @@
                 <w:sz w:val="32"/>
                 <w:szCs w:val="40"/>
               </w:rPr>
-              <w:t>)-  C</w:t>
-            </w:r>
+              <w:t>)</w:t>
+            </w:r>
+            <w:proofErr w:type="gramStart"/>
+            <w:r>
+              <w:rPr>
+                <w:rFonts w:ascii="BRH Malayalam Extra" w:hAnsi="BRH Malayalam Extra" w:cs="BRH Malayalam Extra"/>
+                <w:color w:val="000000"/>
+                <w:sz w:val="32"/>
+                <w:szCs w:val="40"/>
+              </w:rPr>
+              <w:t>-  C</w:t>
+            </w:r>
+            <w:proofErr w:type="gramEnd"/>
             <w:r>
               <w:rPr>
                 <w:rFonts w:ascii="BRH Malayalam Extra" w:hAnsi="BRH Malayalam Extra" w:cs="BRH Malayalam Extra"/>
@@ -25451,8 +26573,19 @@
                 <w:sz w:val="32"/>
                 <w:szCs w:val="40"/>
               </w:rPr>
-              <w:t>)-  C</w:t>
-            </w:r>
+              <w:t>)</w:t>
+            </w:r>
+            <w:proofErr w:type="gramStart"/>
+            <w:r>
+              <w:rPr>
+                <w:rFonts w:ascii="BRH Malayalam Extra" w:hAnsi="BRH Malayalam Extra" w:cs="BRH Malayalam Extra"/>
+                <w:color w:val="000000"/>
+                <w:sz w:val="32"/>
+                <w:szCs w:val="40"/>
+              </w:rPr>
+              <w:t>-  C</w:t>
+            </w:r>
+            <w:proofErr w:type="gramEnd"/>
             <w:r>
               <w:rPr>
                 <w:rFonts w:ascii="BRH Malayalam Extra" w:hAnsi="BRH Malayalam Extra" w:cs="BRH Malayalam Extra"/>
@@ -25695,8 +26828,19 @@
                 <w:sz w:val="32"/>
                 <w:szCs w:val="40"/>
               </w:rPr>
-              <w:t>)-  C</w:t>
-            </w:r>
+              <w:t>)</w:t>
+            </w:r>
+            <w:proofErr w:type="gramStart"/>
+            <w:r>
+              <w:rPr>
+                <w:rFonts w:ascii="BRH Malayalam Extra" w:hAnsi="BRH Malayalam Extra" w:cs="BRH Malayalam Extra"/>
+                <w:color w:val="000000"/>
+                <w:sz w:val="32"/>
+                <w:szCs w:val="40"/>
+              </w:rPr>
+              <w:t>-  C</w:t>
+            </w:r>
+            <w:proofErr w:type="gramEnd"/>
             <w:r>
               <w:rPr>
                 <w:rFonts w:ascii="BRH Malayalam Extra" w:hAnsi="BRH Malayalam Extra" w:cs="BRH Malayalam Extra"/>
@@ -25983,7 +27127,27 @@
           <w:sz w:val="28"/>
           <w:szCs w:val="32"/>
         </w:rPr>
-        <w:t>(ignore those which are already incorporated in your book’s version and date)</w:t>
+        <w:t>(</w:t>
+      </w:r>
+      <w:proofErr w:type="gramStart"/>
+      <w:r>
+        <w:rPr>
+          <w:b/>
+          <w:bCs/>
+          <w:sz w:val="28"/>
+          <w:szCs w:val="32"/>
+        </w:rPr>
+        <w:t>ignore</w:t>
+      </w:r>
+      <w:proofErr w:type="gramEnd"/>
+      <w:r>
+        <w:rPr>
+          <w:b/>
+          <w:bCs/>
+          <w:sz w:val="28"/>
+          <w:szCs w:val="32"/>
+        </w:rPr>
+        <w:t xml:space="preserve"> those which are already incorporated in your book’s version and date)</w:t>
       </w:r>
     </w:p>
     <w:tbl>

</xml_diff>

<commit_message>
NMV 24 09 2023
</commit_message>
<xml_diff>
--- a/TS Jatai Ghanam Project/TS 2.6/TS 2.6 Jatai Malayalam Corrections.docx
+++ b/TS Jatai Ghanam Project/TS 2.6/TS 2.6 Jatai Malayalam Corrections.docx
@@ -128,36 +128,11 @@
         <w:rPr>
           <w:b/>
           <w:bCs/>
-          <w:color w:val="FF0000"/>
-          <w:sz w:val="32"/>
-          <w:szCs w:val="32"/>
-          <w:highlight w:val="yellow"/>
-          <w:u w:val="single"/>
-        </w:rPr>
-        <w:t>xxxxx</w:t>
-      </w:r>
-      <w:r>
-        <w:rPr>
-          <w:b/>
-          <w:bCs/>
-          <w:color w:val="FF0000"/>
           <w:sz w:val="32"/>
           <w:szCs w:val="32"/>
           <w:u w:val="single"/>
         </w:rPr>
-        <w:t xml:space="preserve"> </w:t>
-      </w:r>
-      <w:r>
-        <w:rPr>
-          <w:b/>
-          <w:bCs/>
-          <w:color w:val="FF0000"/>
-          <w:sz w:val="32"/>
-          <w:szCs w:val="32"/>
-          <w:highlight w:val="yellow"/>
-          <w:u w:val="single"/>
-        </w:rPr>
-        <w:t>2022</w:t>
+        <w:t>30th Sep 2023</w:t>
       </w:r>
     </w:p>
     <w:p>

</xml_diff>